<commit_message>
Update DPPL OOP SISTEM INFORMASI HOTEL -.docx
</commit_message>
<xml_diff>
--- a/SKPL DAN DPPL/DPPL OOP SISTEM INFORMASI HOTEL -.docx
+++ b/SKPL DAN DPPL/DPPL OOP SISTEM INFORMASI HOTEL -.docx
@@ -15896,612 +15896,35 @@
         <w:rPr>
           <w:rFonts w:eastAsia="Calibri"/>
           <w:sz w:val="22"/>
-          <w:szCs w:val="22"/>
+          <w:lang w:val="en-ID"/>
+        </w:rPr>
+      </w:pPr>
+      <w:r>
+        <w:rPr>
+          <w:rFonts w:eastAsia="Calibri"/>
+          <w:lang w:val="en-ID"/>
+        </w:rPr>
+        <w:br w:type="page"/>
+      </w:r>
+    </w:p>
+    <w:p>
+      <w:pPr>
+        <w:pStyle w:val="Heading7"/>
+        <w:rPr>
+          <w:rFonts w:ascii="Times New Roman" w:eastAsia="Calibri" w:hAnsi="Times New Roman" w:cs="Times New Roman"/>
           <w:lang w:val="en-ID"/>
         </w:rPr>
       </w:pPr>
     </w:p>
     <w:p>
       <w:pPr>
-        <w:pStyle w:val="Heading2"/>
-        <w:numPr>
-          <w:ilvl w:val="1"/>
-          <w:numId w:val="2"/>
-        </w:numPr>
-        <w:jc w:val="both"/>
-        <w:rPr>
-          <w:rFonts w:ascii="Times New Roman" w:eastAsia="Calibri" w:hAnsi="Times New Roman" w:cs="Times New Roman"/>
+        <w:rPr>
+          <w:rFonts w:eastAsia="Calibri"/>
           <w:sz w:val="22"/>
           <w:szCs w:val="22"/>
           <w:lang w:val="en-ID"/>
         </w:rPr>
       </w:pPr>
-      <w:bookmarkStart w:id="28" w:name="_Toc6800700"/>
-      <w:bookmarkStart w:id="29" w:name="_Toc7630589"/>
-      <w:proofErr w:type="spellStart"/>
-      <w:r>
-        <w:rPr>
-          <w:rFonts w:ascii="Times New Roman" w:eastAsia="Calibri" w:hAnsi="Times New Roman" w:cs="Times New Roman"/>
-          <w:i w:val="0"/>
-          <w:sz w:val="22"/>
-          <w:szCs w:val="22"/>
-          <w:lang w:val="en-ID"/>
-        </w:rPr>
-        <w:t>Gambaran</w:t>
-      </w:r>
-      <w:proofErr w:type="spellEnd"/>
-      <w:r>
-        <w:rPr>
-          <w:rFonts w:ascii="Times New Roman" w:eastAsia="Calibri" w:hAnsi="Times New Roman" w:cs="Times New Roman"/>
-          <w:i w:val="0"/>
-          <w:sz w:val="22"/>
-          <w:szCs w:val="22"/>
-          <w:lang w:val="en-ID"/>
-        </w:rPr>
-        <w:t xml:space="preserve"> </w:t>
-      </w:r>
-      <w:proofErr w:type="spellStart"/>
-      <w:r>
-        <w:rPr>
-          <w:rFonts w:ascii="Times New Roman" w:eastAsia="Calibri" w:hAnsi="Times New Roman" w:cs="Times New Roman"/>
-          <w:i w:val="0"/>
-          <w:sz w:val="22"/>
-          <w:szCs w:val="22"/>
-          <w:lang w:val="en-ID"/>
-        </w:rPr>
-        <w:t>Umum</w:t>
-      </w:r>
-      <w:proofErr w:type="spellEnd"/>
-      <w:r>
-        <w:rPr>
-          <w:rFonts w:ascii="Times New Roman" w:eastAsia="Calibri" w:hAnsi="Times New Roman" w:cs="Times New Roman"/>
-          <w:i w:val="0"/>
-          <w:sz w:val="22"/>
-          <w:szCs w:val="22"/>
-          <w:lang w:val="en-ID"/>
-        </w:rPr>
-        <w:t xml:space="preserve"> </w:t>
-      </w:r>
-      <w:proofErr w:type="spellStart"/>
-      <w:r>
-        <w:rPr>
-          <w:rFonts w:ascii="Times New Roman" w:eastAsia="Calibri" w:hAnsi="Times New Roman" w:cs="Times New Roman"/>
-          <w:i w:val="0"/>
-          <w:sz w:val="22"/>
-          <w:szCs w:val="22"/>
-          <w:lang w:val="en-ID"/>
-        </w:rPr>
-        <w:t>Antarmuka</w:t>
-      </w:r>
-      <w:proofErr w:type="spellEnd"/>
-      <w:r>
-        <w:rPr>
-          <w:rFonts w:ascii="Times New Roman" w:eastAsia="Calibri" w:hAnsi="Times New Roman" w:cs="Times New Roman"/>
-          <w:i w:val="0"/>
-          <w:sz w:val="22"/>
-          <w:szCs w:val="22"/>
-          <w:lang w:val="en-ID"/>
-        </w:rPr>
-        <w:t xml:space="preserve"> </w:t>
-      </w:r>
-      <w:proofErr w:type="spellStart"/>
-      <w:r>
-        <w:rPr>
-          <w:rFonts w:ascii="Times New Roman" w:eastAsia="Calibri" w:hAnsi="Times New Roman" w:cs="Times New Roman"/>
-          <w:i w:val="0"/>
-          <w:sz w:val="22"/>
-          <w:szCs w:val="22"/>
-          <w:lang w:val="en-ID"/>
-        </w:rPr>
-        <w:t>Pengguna</w:t>
-      </w:r>
-      <w:bookmarkEnd w:id="28"/>
-      <w:bookmarkEnd w:id="29"/>
-      <w:proofErr w:type="spellEnd"/>
-    </w:p>
-    <w:p>
-      <w:pPr>
-        <w:jc w:val="both"/>
-        <w:rPr>
-          <w:rFonts w:eastAsia="Calibri"/>
-          <w:sz w:val="22"/>
-          <w:szCs w:val="22"/>
-          <w:lang w:val="en-ID"/>
-        </w:rPr>
-      </w:pPr>
-    </w:p>
-    <w:p>
-      <w:pPr>
-        <w:jc w:val="both"/>
-        <w:rPr>
-          <w:rFonts w:eastAsia="Calibri"/>
-          <w:sz w:val="22"/>
-          <w:szCs w:val="22"/>
-          <w:lang w:val="en-ID"/>
-        </w:rPr>
-      </w:pPr>
-      <w:r>
-        <w:rPr>
-          <w:rFonts w:eastAsia="Calibri"/>
-          <w:noProof/>
-          <w:sz w:val="22"/>
-          <w:szCs w:val="22"/>
-          <w:lang w:val="en-US"/>
-        </w:rPr>
-        <w:lastRenderedPageBreak/>
-        <w:drawing>
-          <wp:inline distT="114300" distB="114300" distL="114300" distR="114300">
-            <wp:extent cx="5617028" cy="3592286"/>
-            <wp:effectExtent l="0" t="0" r="3175" b="8255"/>
-            <wp:docPr id="17" name="image11.png"/>
-            <wp:cNvGraphicFramePr/>
-            <a:graphic xmlns:a="http://schemas.openxmlformats.org/drawingml/2006/main">
-              <a:graphicData uri="http://schemas.openxmlformats.org/drawingml/2006/picture">
-                <pic:pic xmlns:pic="http://schemas.openxmlformats.org/drawingml/2006/picture">
-                  <pic:nvPicPr>
-                    <pic:cNvPr id="0" name="image11.png"/>
-                    <pic:cNvPicPr preferRelativeResize="0"/>
-                  </pic:nvPicPr>
-                  <pic:blipFill>
-                    <a:blip r:embed="rId9"/>
-                    <a:srcRect/>
-                    <a:stretch>
-                      <a:fillRect/>
-                    </a:stretch>
-                  </pic:blipFill>
-                  <pic:spPr>
-                    <a:xfrm>
-                      <a:off x="0" y="0"/>
-                      <a:ext cx="5620259" cy="3594353"/>
-                    </a:xfrm>
-                    <a:prstGeom prst="rect">
-                      <a:avLst/>
-                    </a:prstGeom>
-                    <a:ln/>
-                  </pic:spPr>
-                </pic:pic>
-              </a:graphicData>
-            </a:graphic>
-          </wp:inline>
-        </w:drawing>
-      </w:r>
-    </w:p>
-    <w:p>
-      <w:pPr>
-        <w:pStyle w:val="Heading7"/>
-        <w:rPr>
-          <w:rFonts w:ascii="Times New Roman" w:eastAsia="Calibri" w:hAnsi="Times New Roman" w:cs="Times New Roman"/>
-          <w:lang w:val="en-ID"/>
-        </w:rPr>
-      </w:pPr>
-      <w:bookmarkStart w:id="30" w:name="_Toc7631229"/>
-      <w:r>
-        <w:rPr>
-          <w:rFonts w:ascii="Times New Roman" w:eastAsia="Calibri" w:hAnsi="Times New Roman" w:cs="Times New Roman"/>
-          <w:lang w:val="en-ID"/>
-        </w:rPr>
-        <w:t>Gambar 3. Structure Menu</w:t>
-      </w:r>
-      <w:bookmarkEnd w:id="30"/>
-    </w:p>
-    <w:p>
-      <w:pPr>
-        <w:jc w:val="center"/>
-        <w:rPr>
-          <w:rFonts w:eastAsia="Calibri"/>
-          <w:sz w:val="22"/>
-          <w:szCs w:val="22"/>
-          <w:lang w:val="en-ID"/>
-        </w:rPr>
-      </w:pPr>
-      <w:r>
-        <w:rPr>
-          <w:rFonts w:eastAsia="Calibri"/>
-          <w:noProof/>
-          <w:sz w:val="22"/>
-          <w:szCs w:val="22"/>
-          <w:lang w:val="en-US"/>
-        </w:rPr>
-        <w:drawing>
-          <wp:inline distT="114300" distB="114300" distL="114300" distR="114300">
-            <wp:extent cx="5048250" cy="2466975"/>
-            <wp:effectExtent l="0" t="0" r="0" b="0"/>
-            <wp:docPr id="9" name="image3.png"/>
-            <wp:cNvGraphicFramePr/>
-            <a:graphic xmlns:a="http://schemas.openxmlformats.org/drawingml/2006/main">
-              <a:graphicData uri="http://schemas.openxmlformats.org/drawingml/2006/picture">
-                <pic:pic xmlns:pic="http://schemas.openxmlformats.org/drawingml/2006/picture">
-                  <pic:nvPicPr>
-                    <pic:cNvPr id="0" name="image3.png"/>
-                    <pic:cNvPicPr preferRelativeResize="0"/>
-                  </pic:nvPicPr>
-                  <pic:blipFill>
-                    <a:blip r:embed="rId10"/>
-                    <a:srcRect/>
-                    <a:stretch>
-                      <a:fillRect/>
-                    </a:stretch>
-                  </pic:blipFill>
-                  <pic:spPr>
-                    <a:xfrm>
-                      <a:off x="0" y="0"/>
-                      <a:ext cx="5048250" cy="2466975"/>
-                    </a:xfrm>
-                    <a:prstGeom prst="rect">
-                      <a:avLst/>
-                    </a:prstGeom>
-                    <a:ln/>
-                  </pic:spPr>
-                </pic:pic>
-              </a:graphicData>
-            </a:graphic>
-          </wp:inline>
-        </w:drawing>
-      </w:r>
-    </w:p>
-    <w:p>
-      <w:pPr>
-        <w:pStyle w:val="Heading7"/>
-        <w:rPr>
-          <w:rFonts w:ascii="Times New Roman" w:eastAsia="Calibri" w:hAnsi="Times New Roman" w:cs="Times New Roman"/>
-          <w:lang w:val="en-ID"/>
-        </w:rPr>
-      </w:pPr>
-      <w:bookmarkStart w:id="31" w:name="_Toc7631230"/>
-      <w:r>
-        <w:rPr>
-          <w:rFonts w:ascii="Times New Roman" w:eastAsia="Calibri" w:hAnsi="Times New Roman" w:cs="Times New Roman"/>
-          <w:lang w:val="en-ID"/>
-        </w:rPr>
-        <w:lastRenderedPageBreak/>
-        <w:t>Gambar 4. Message Caution</w:t>
-      </w:r>
-      <w:bookmarkEnd w:id="31"/>
-    </w:p>
-    <w:p>
-      <w:pPr>
-        <w:jc w:val="center"/>
-        <w:rPr>
-          <w:rFonts w:eastAsia="Calibri"/>
-          <w:sz w:val="22"/>
-          <w:szCs w:val="22"/>
-          <w:lang w:val="en-ID"/>
-        </w:rPr>
-      </w:pPr>
-      <w:r>
-        <w:rPr>
-          <w:rFonts w:eastAsia="Calibri"/>
-          <w:noProof/>
-          <w:sz w:val="22"/>
-          <w:szCs w:val="22"/>
-          <w:lang w:val="en-US"/>
-        </w:rPr>
-        <w:drawing>
-          <wp:inline distT="114300" distB="114300" distL="114300" distR="114300">
-            <wp:extent cx="5048250" cy="2466975"/>
-            <wp:effectExtent l="0" t="0" r="0" b="0"/>
-            <wp:docPr id="5" name="image8.png"/>
-            <wp:cNvGraphicFramePr/>
-            <a:graphic xmlns:a="http://schemas.openxmlformats.org/drawingml/2006/main">
-              <a:graphicData uri="http://schemas.openxmlformats.org/drawingml/2006/picture">
-                <pic:pic xmlns:pic="http://schemas.openxmlformats.org/drawingml/2006/picture">
-                  <pic:nvPicPr>
-                    <pic:cNvPr id="0" name="image8.png"/>
-                    <pic:cNvPicPr preferRelativeResize="0"/>
-                  </pic:nvPicPr>
-                  <pic:blipFill>
-                    <a:blip r:embed="rId11"/>
-                    <a:srcRect/>
-                    <a:stretch>
-                      <a:fillRect/>
-                    </a:stretch>
-                  </pic:blipFill>
-                  <pic:spPr>
-                    <a:xfrm>
-                      <a:off x="0" y="0"/>
-                      <a:ext cx="5048250" cy="2466975"/>
-                    </a:xfrm>
-                    <a:prstGeom prst="rect">
-                      <a:avLst/>
-                    </a:prstGeom>
-                    <a:ln/>
-                  </pic:spPr>
-                </pic:pic>
-              </a:graphicData>
-            </a:graphic>
-          </wp:inline>
-        </w:drawing>
-      </w:r>
-    </w:p>
-    <w:p>
-      <w:pPr>
-        <w:pStyle w:val="Heading7"/>
-        <w:rPr>
-          <w:rFonts w:ascii="Times New Roman" w:eastAsia="Calibri" w:hAnsi="Times New Roman" w:cs="Times New Roman"/>
-          <w:lang w:val="en-ID"/>
-        </w:rPr>
-      </w:pPr>
-      <w:bookmarkStart w:id="32" w:name="_Toc7631231"/>
-      <w:r>
-        <w:rPr>
-          <w:rFonts w:ascii="Times New Roman" w:eastAsia="Calibri" w:hAnsi="Times New Roman" w:cs="Times New Roman"/>
-          <w:lang w:val="en-ID"/>
-        </w:rPr>
-        <w:t>Gambar 5. Message Error</w:t>
-      </w:r>
-      <w:bookmarkEnd w:id="32"/>
-    </w:p>
-    <w:p>
-      <w:pPr>
-        <w:jc w:val="center"/>
-        <w:rPr>
-          <w:rFonts w:eastAsia="Calibri"/>
-          <w:sz w:val="22"/>
-          <w:szCs w:val="22"/>
-          <w:lang w:val="en-ID"/>
-        </w:rPr>
-      </w:pPr>
-    </w:p>
-    <w:p>
-      <w:pPr>
-        <w:jc w:val="center"/>
-        <w:rPr>
-          <w:rFonts w:eastAsia="Calibri"/>
-          <w:sz w:val="22"/>
-          <w:szCs w:val="22"/>
-          <w:lang w:val="en-ID"/>
-        </w:rPr>
-      </w:pPr>
-      <w:r>
-        <w:rPr>
-          <w:rFonts w:eastAsia="Calibri"/>
-          <w:noProof/>
-          <w:sz w:val="22"/>
-          <w:szCs w:val="22"/>
-          <w:lang w:val="en-US"/>
-        </w:rPr>
-        <w:drawing>
-          <wp:inline distT="114300" distB="114300" distL="114300" distR="114300">
-            <wp:extent cx="5048250" cy="2476500"/>
-            <wp:effectExtent l="0" t="0" r="0" b="0"/>
-            <wp:docPr id="4" name="image1.png"/>
-            <wp:cNvGraphicFramePr/>
-            <a:graphic xmlns:a="http://schemas.openxmlformats.org/drawingml/2006/main">
-              <a:graphicData uri="http://schemas.openxmlformats.org/drawingml/2006/picture">
-                <pic:pic xmlns:pic="http://schemas.openxmlformats.org/drawingml/2006/picture">
-                  <pic:nvPicPr>
-                    <pic:cNvPr id="0" name="image1.png"/>
-                    <pic:cNvPicPr preferRelativeResize="0"/>
-                  </pic:nvPicPr>
-                  <pic:blipFill>
-                    <a:blip r:embed="rId12"/>
-                    <a:srcRect/>
-                    <a:stretch>
-                      <a:fillRect/>
-                    </a:stretch>
-                  </pic:blipFill>
-                  <pic:spPr>
-                    <a:xfrm>
-                      <a:off x="0" y="0"/>
-                      <a:ext cx="5048250" cy="2476500"/>
-                    </a:xfrm>
-                    <a:prstGeom prst="rect">
-                      <a:avLst/>
-                    </a:prstGeom>
-                    <a:ln/>
-                  </pic:spPr>
-                </pic:pic>
-              </a:graphicData>
-            </a:graphic>
-          </wp:inline>
-        </w:drawing>
-      </w:r>
-    </w:p>
-    <w:p>
-      <w:pPr>
-        <w:pStyle w:val="Heading7"/>
-        <w:rPr>
-          <w:rFonts w:ascii="Times New Roman" w:eastAsia="Calibri" w:hAnsi="Times New Roman" w:cs="Times New Roman"/>
-          <w:lang w:val="en-ID"/>
-        </w:rPr>
-      </w:pPr>
-      <w:bookmarkStart w:id="33" w:name="_Toc7631232"/>
-      <w:r>
-        <w:rPr>
-          <w:rFonts w:ascii="Times New Roman" w:eastAsia="Calibri" w:hAnsi="Times New Roman" w:cs="Times New Roman"/>
-          <w:lang w:val="en-ID"/>
-        </w:rPr>
-        <w:lastRenderedPageBreak/>
-        <w:t>Gambar 6. Message Info</w:t>
-      </w:r>
-      <w:bookmarkEnd w:id="33"/>
-    </w:p>
-    <w:p>
-      <w:pPr>
-        <w:jc w:val="center"/>
-        <w:rPr>
-          <w:rFonts w:eastAsia="Calibri"/>
-          <w:sz w:val="22"/>
-          <w:szCs w:val="22"/>
-          <w:lang w:val="en-ID"/>
-        </w:rPr>
-      </w:pPr>
-      <w:r>
-        <w:rPr>
-          <w:rFonts w:eastAsia="Calibri"/>
-          <w:noProof/>
-          <w:sz w:val="22"/>
-          <w:szCs w:val="22"/>
-          <w:lang w:val="en-US"/>
-        </w:rPr>
-        <w:drawing>
-          <wp:inline distT="114300" distB="114300" distL="114300" distR="114300">
-            <wp:extent cx="5048250" cy="2466975"/>
-            <wp:effectExtent l="0" t="0" r="0" b="0"/>
-            <wp:docPr id="19" name="image9.png"/>
-            <wp:cNvGraphicFramePr/>
-            <a:graphic xmlns:a="http://schemas.openxmlformats.org/drawingml/2006/main">
-              <a:graphicData uri="http://schemas.openxmlformats.org/drawingml/2006/picture">
-                <pic:pic xmlns:pic="http://schemas.openxmlformats.org/drawingml/2006/picture">
-                  <pic:nvPicPr>
-                    <pic:cNvPr id="0" name="image9.png"/>
-                    <pic:cNvPicPr preferRelativeResize="0"/>
-                  </pic:nvPicPr>
-                  <pic:blipFill>
-                    <a:blip r:embed="rId13"/>
-                    <a:srcRect/>
-                    <a:stretch>
-                      <a:fillRect/>
-                    </a:stretch>
-                  </pic:blipFill>
-                  <pic:spPr>
-                    <a:xfrm>
-                      <a:off x="0" y="0"/>
-                      <a:ext cx="5048250" cy="2466975"/>
-                    </a:xfrm>
-                    <a:prstGeom prst="rect">
-                      <a:avLst/>
-                    </a:prstGeom>
-                    <a:ln/>
-                  </pic:spPr>
-                </pic:pic>
-              </a:graphicData>
-            </a:graphic>
-          </wp:inline>
-        </w:drawing>
-      </w:r>
-    </w:p>
-    <w:p>
-      <w:pPr>
-        <w:pStyle w:val="Heading7"/>
-        <w:rPr>
-          <w:rFonts w:ascii="Times New Roman" w:eastAsia="Calibri" w:hAnsi="Times New Roman" w:cs="Times New Roman"/>
-          <w:lang w:val="en-ID"/>
-        </w:rPr>
-      </w:pPr>
-      <w:bookmarkStart w:id="34" w:name="_Toc7631233"/>
-      <w:r>
-        <w:rPr>
-          <w:rFonts w:ascii="Times New Roman" w:eastAsia="Calibri" w:hAnsi="Times New Roman" w:cs="Times New Roman"/>
-          <w:lang w:val="en-ID"/>
-        </w:rPr>
-        <w:t>Gambar 7. Message Confirmati</w:t>
-      </w:r>
-      <w:r>
-        <w:rPr>
-          <w:rFonts w:ascii="Times New Roman" w:eastAsia="Calibri" w:hAnsi="Times New Roman" w:cs="Times New Roman"/>
-          <w:lang w:val="en-ID"/>
-        </w:rPr>
-        <w:t>on</w:t>
-      </w:r>
-      <w:bookmarkEnd w:id="34"/>
-    </w:p>
-    <w:p>
-      <w:pPr>
-        <w:jc w:val="both"/>
-        <w:rPr>
-          <w:rFonts w:eastAsia="Calibri"/>
-          <w:sz w:val="22"/>
-          <w:szCs w:val="22"/>
-          <w:lang w:val="en-ID"/>
-        </w:rPr>
-      </w:pPr>
-    </w:p>
-    <w:p>
-      <w:pPr>
-        <w:jc w:val="both"/>
-        <w:rPr>
-          <w:rFonts w:eastAsia="Calibri"/>
-          <w:sz w:val="22"/>
-          <w:szCs w:val="22"/>
-          <w:lang w:val="en-ID"/>
-        </w:rPr>
-      </w:pPr>
-    </w:p>
-    <w:p>
-      <w:pPr>
-        <w:jc w:val="both"/>
-        <w:rPr>
-          <w:rFonts w:eastAsia="Calibri"/>
-          <w:sz w:val="22"/>
-          <w:szCs w:val="22"/>
-          <w:lang w:val="en-ID"/>
-        </w:rPr>
-      </w:pPr>
-    </w:p>
-    <w:p>
-      <w:pPr>
-        <w:jc w:val="both"/>
-        <w:rPr>
-          <w:rFonts w:eastAsia="Calibri"/>
-          <w:sz w:val="22"/>
-          <w:szCs w:val="22"/>
-          <w:lang w:val="en-ID"/>
-        </w:rPr>
-      </w:pPr>
-    </w:p>
-    <w:p>
-      <w:pPr>
-        <w:jc w:val="both"/>
-        <w:rPr>
-          <w:rFonts w:eastAsia="Calibri"/>
-          <w:sz w:val="22"/>
-          <w:szCs w:val="22"/>
-          <w:lang w:val="en-ID"/>
-        </w:rPr>
-      </w:pPr>
-    </w:p>
-    <w:p>
-      <w:pPr>
-        <w:jc w:val="both"/>
-        <w:rPr>
-          <w:rFonts w:eastAsia="Calibri"/>
-          <w:sz w:val="22"/>
-          <w:szCs w:val="22"/>
-          <w:lang w:val="en-ID"/>
-        </w:rPr>
-      </w:pPr>
-    </w:p>
-    <w:p>
-      <w:pPr>
-        <w:jc w:val="both"/>
-        <w:rPr>
-          <w:rFonts w:eastAsia="Calibri"/>
-          <w:sz w:val="22"/>
-          <w:szCs w:val="22"/>
-          <w:lang w:val="en-ID"/>
-        </w:rPr>
-      </w:pPr>
-    </w:p>
-    <w:p>
-      <w:pPr>
-        <w:jc w:val="both"/>
-        <w:rPr>
-          <w:rFonts w:eastAsia="Calibri"/>
-          <w:sz w:val="22"/>
-          <w:szCs w:val="22"/>
-          <w:lang w:val="en-ID"/>
-        </w:rPr>
-      </w:pPr>
-    </w:p>
-    <w:p>
-      <w:pPr>
-        <w:rPr>
-          <w:rFonts w:eastAsia="Calibri"/>
-          <w:b/>
-          <w:sz w:val="28"/>
-          <w:szCs w:val="28"/>
-          <w:lang w:val="en-ID"/>
-        </w:rPr>
-      </w:pPr>
-      <w:bookmarkStart w:id="35" w:name="_Toc6800701"/>
-      <w:r>
-        <w:rPr>
-          <w:rFonts w:eastAsia="Calibri"/>
-          <w:lang w:val="en-ID"/>
-        </w:rPr>
-        <w:br w:type="page"/>
-      </w:r>
     </w:p>
     <w:p>
       <w:pPr>
@@ -16516,17 +15939,17 @@
           <w:lang w:val="en-ID"/>
         </w:rPr>
       </w:pPr>
-      <w:bookmarkStart w:id="36" w:name="_Toc7630590"/>
+      <w:bookmarkStart w:id="28" w:name="_Toc6800701"/>
+      <w:bookmarkStart w:id="29" w:name="_Toc7630590"/>
       <w:r>
         <w:rPr>
           <w:rFonts w:ascii="Times New Roman" w:eastAsia="Calibri" w:hAnsi="Times New Roman" w:cs="Times New Roman"/>
           <w:lang w:val="en-ID"/>
         </w:rPr>
-        <w:lastRenderedPageBreak/>
         <w:t>PERANCANGAN DETAIL</w:t>
       </w:r>
-      <w:bookmarkEnd w:id="35"/>
-      <w:bookmarkEnd w:id="36"/>
+      <w:bookmarkEnd w:id="28"/>
+      <w:bookmarkEnd w:id="29"/>
     </w:p>
     <w:p>
       <w:pPr>
@@ -18829,6 +18252,7 @@
           <w:sz w:val="24"/>
           <w:szCs w:val="24"/>
         </w:rPr>
+        <w:lastRenderedPageBreak/>
         <w:t>Description :</w:t>
       </w:r>
       <w:proofErr w:type="gramEnd"/>
@@ -18894,7 +18318,6 @@
                 <w:sz w:val="24"/>
                 <w:szCs w:val="24"/>
               </w:rPr>
-              <w:lastRenderedPageBreak/>
               <w:t>Aktor</w:t>
             </w:r>
             <w:proofErr w:type="spellEnd"/>
@@ -21227,7 +20650,6 @@
           <w:szCs w:val="22"/>
           <w:lang w:val="en-ID"/>
         </w:rPr>
-        <w:lastRenderedPageBreak/>
         <w:t>Identifikasi</w:t>
       </w:r>
       <w:proofErr w:type="spellEnd"/>
@@ -22228,7 +21650,7 @@
                     <pic:cNvPicPr/>
                   </pic:nvPicPr>
                   <pic:blipFill>
-                    <a:blip r:embed="rId14">
+                    <a:blip r:embed="rId9">
                       <a:extLst>
                         <a:ext uri="{28A0092B-C50C-407E-A947-70E740481C1C}">
                           <a14:useLocalDpi xmlns:a14="http://schemas.microsoft.com/office/drawing/2010/main" val="0"/>
@@ -22279,21 +21701,7 @@
           <w:rFonts w:eastAsia="Calibri"/>
           <w:lang w:val="en-ID"/>
         </w:rPr>
-        <w:t>---</w:t>
-      </w:r>
-      <w:r>
-        <w:rPr>
-          <w:rFonts w:eastAsia="Calibri"/>
-          <w:lang w:val="en-ID"/>
-        </w:rPr>
-        <w:t xml:space="preserve"> </w:t>
-      </w:r>
-      <w:r>
-        <w:rPr>
-          <w:rFonts w:eastAsia="Calibri"/>
-          <w:lang w:val="en-ID"/>
-        </w:rPr>
-        <w:t>sequence diagram -login</w:t>
+        <w:t>--- sequence diagram -login</w:t>
       </w:r>
     </w:p>
     <w:p>
@@ -22329,7 +21737,7 @@
                     <pic:cNvPicPr/>
                   </pic:nvPicPr>
                   <pic:blipFill>
-                    <a:blip r:embed="rId15">
+                    <a:blip r:embed="rId10">
                       <a:extLst>
                         <a:ext uri="{28A0092B-C50C-407E-A947-70E740481C1C}">
                           <a14:useLocalDpi xmlns:a14="http://schemas.microsoft.com/office/drawing/2010/main" val="0"/>
@@ -22380,14 +21788,7 @@
           <w:rFonts w:eastAsia="Calibri"/>
           <w:lang w:val="en-ID"/>
         </w:rPr>
-        <w:t xml:space="preserve">--- sequence diagram </w:t>
-      </w:r>
-      <w:r>
-        <w:rPr>
-          <w:rFonts w:eastAsia="Calibri"/>
-          <w:lang w:val="en-ID"/>
-        </w:rPr>
-        <w:t>–</w:t>
+        <w:t>--- sequence diagram –</w:t>
       </w:r>
       <w:proofErr w:type="spellStart"/>
       <w:r>
@@ -22447,7 +21848,7 @@
                     <pic:cNvPicPr/>
                   </pic:nvPicPr>
                   <pic:blipFill>
-                    <a:blip r:embed="rId16">
+                    <a:blip r:embed="rId11">
                       <a:extLst>
                         <a:ext uri="{28A0092B-C50C-407E-A947-70E740481C1C}">
                           <a14:useLocalDpi xmlns:a14="http://schemas.microsoft.com/office/drawing/2010/main" val="0"/>
@@ -22509,14 +21910,7 @@
           <w:rFonts w:eastAsia="Calibri"/>
           <w:lang w:val="en-ID"/>
         </w:rPr>
-        <w:t xml:space="preserve">--- sequence diagram </w:t>
-      </w:r>
-      <w:r>
-        <w:rPr>
-          <w:rFonts w:eastAsia="Calibri"/>
-          <w:lang w:val="en-ID"/>
-        </w:rPr>
-        <w:t>–Input data Check in</w:t>
+        <w:t>--- sequence diagram –Input data Check in</w:t>
       </w:r>
     </w:p>
     <w:p>
@@ -22552,7 +21946,7 @@
                     <pic:cNvPicPr/>
                   </pic:nvPicPr>
                   <pic:blipFill>
-                    <a:blip r:embed="rId17">
+                    <a:blip r:embed="rId12">
                       <a:extLst>
                         <a:ext uri="{28A0092B-C50C-407E-A947-70E740481C1C}">
                           <a14:useLocalDpi xmlns:a14="http://schemas.microsoft.com/office/drawing/2010/main" val="0"/>
@@ -22654,7 +22048,7 @@
                     <pic:cNvPicPr/>
                   </pic:nvPicPr>
                   <pic:blipFill>
-                    <a:blip r:embed="rId18">
+                    <a:blip r:embed="rId13">
                       <a:extLst>
                         <a:ext uri="{28A0092B-C50C-407E-A947-70E740481C1C}">
                           <a14:useLocalDpi xmlns:a14="http://schemas.microsoft.com/office/drawing/2010/main" val="0"/>
@@ -22705,14 +22099,7 @@
           <w:rFonts w:eastAsia="Calibri"/>
           <w:lang w:val="en-ID"/>
         </w:rPr>
-        <w:t xml:space="preserve">--- sequence diagram </w:t>
-      </w:r>
-      <w:r>
-        <w:rPr>
-          <w:rFonts w:eastAsia="Calibri"/>
-          <w:lang w:val="en-ID"/>
-        </w:rPr>
-        <w:t xml:space="preserve">–view data </w:t>
+        <w:t xml:space="preserve">--- sequence diagram –view data </w:t>
       </w:r>
       <w:proofErr w:type="spellStart"/>
       <w:r>
@@ -22781,9 +22168,6 @@
         <w:jc w:val="both"/>
         <w:rPr>
           <w:rFonts w:ascii="Times New Roman" w:eastAsia="Calibri" w:hAnsi="Times New Roman" w:cs="Times New Roman"/>
-          <w:i w:val="0"/>
-          <w:sz w:val="22"/>
-          <w:szCs w:val="22"/>
           <w:lang w:val="en-ID"/>
         </w:rPr>
       </w:pPr>
@@ -22795,7 +22179,6 @@
           <w:szCs w:val="22"/>
           <w:lang w:val="en-ID"/>
         </w:rPr>
-        <w:lastRenderedPageBreak/>
         <w:t xml:space="preserve">Diagram </w:t>
       </w:r>
       <w:proofErr w:type="spellStart"/>
@@ -22809,15 +22192,13 @@
         </w:rPr>
         <w:t>Kelas</w:t>
       </w:r>
-      <w:bookmarkStart w:id="37" w:name="_GoBack"/>
-      <w:bookmarkEnd w:id="37"/>
       <w:proofErr w:type="spellEnd"/>
     </w:p>
     <w:p>
       <w:pPr>
         <w:pStyle w:val="Heading3"/>
         <w:numPr>
-          <w:ilvl w:val="2"/>
+          <w:ilvl w:val="1"/>
           <w:numId w:val="2"/>
         </w:numPr>
         <w:jc w:val="both"/>
@@ -22828,84 +22209,133 @@
           <w:lang w:val="en-ID"/>
         </w:rPr>
       </w:pPr>
-      <w:bookmarkStart w:id="38" w:name="_Toc7630594"/>
       <w:proofErr w:type="spellStart"/>
       <w:r>
         <w:rPr>
           <w:rFonts w:ascii="Times New Roman" w:eastAsia="Calibri" w:hAnsi="Times New Roman" w:cs="Times New Roman"/>
-          <w:b w:val="0"/>
-          <w:sz w:val="22"/>
-          <w:szCs w:val="22"/>
-          <w:lang w:val="en-ID"/>
-        </w:rPr>
-        <w:t>Desain</w:t>
+          <w:sz w:val="22"/>
+          <w:szCs w:val="22"/>
+          <w:lang w:val="en-ID"/>
+        </w:rPr>
+        <w:t>Perancangan</w:t>
       </w:r>
       <w:proofErr w:type="spellEnd"/>
       <w:r>
         <w:rPr>
           <w:rFonts w:ascii="Times New Roman" w:eastAsia="Calibri" w:hAnsi="Times New Roman" w:cs="Times New Roman"/>
-          <w:b w:val="0"/>
-          <w:sz w:val="22"/>
-          <w:szCs w:val="22"/>
-          <w:lang w:val="en-ID"/>
-        </w:rPr>
-        <w:t xml:space="preserve"> </w:t>
-      </w:r>
+          <w:sz w:val="22"/>
+          <w:szCs w:val="22"/>
+          <w:lang w:val="en-ID"/>
+        </w:rPr>
+        <w:t xml:space="preserve"> Detail </w:t>
+      </w:r>
+      <w:proofErr w:type="spellStart"/>
       <w:r>
         <w:rPr>
           <w:rFonts w:ascii="Times New Roman" w:eastAsia="Calibri" w:hAnsi="Times New Roman" w:cs="Times New Roman"/>
-          <w:b w:val="0"/>
-          <w:i/>
-          <w:sz w:val="22"/>
-          <w:szCs w:val="22"/>
-          <w:lang w:val="en-ID"/>
-        </w:rPr>
-        <w:t>User Interface</w:t>
-      </w:r>
-      <w:r>
-        <w:rPr>
-          <w:rFonts w:ascii="Times New Roman" w:eastAsia="Calibri" w:hAnsi="Times New Roman" w:cs="Times New Roman"/>
-          <w:b w:val="0"/>
-          <w:sz w:val="22"/>
-          <w:szCs w:val="22"/>
-          <w:lang w:val="en-ID"/>
-        </w:rPr>
-        <w:t xml:space="preserve"> </w:t>
-      </w:r>
-      <w:proofErr w:type="spellStart"/>
-      <w:r>
-        <w:rPr>
-          <w:rFonts w:ascii="Times New Roman" w:eastAsia="Calibri" w:hAnsi="Times New Roman" w:cs="Times New Roman"/>
-          <w:b w:val="0"/>
-          <w:sz w:val="22"/>
-          <w:szCs w:val="22"/>
-          <w:lang w:val="en-ID"/>
-        </w:rPr>
-        <w:t>Layar</w:t>
-      </w:r>
-      <w:proofErr w:type="spellEnd"/>
-      <w:r>
-        <w:rPr>
-          <w:rFonts w:ascii="Times New Roman" w:eastAsia="Calibri" w:hAnsi="Times New Roman" w:cs="Times New Roman"/>
-          <w:b w:val="0"/>
-          <w:sz w:val="22"/>
-          <w:szCs w:val="22"/>
-          <w:lang w:val="en-ID"/>
-        </w:rPr>
-        <w:t xml:space="preserve"> Monitor</w:t>
-      </w:r>
-      <w:bookmarkEnd w:id="38"/>
+          <w:sz w:val="22"/>
+          <w:szCs w:val="22"/>
+          <w:lang w:val="en-ID"/>
+        </w:rPr>
+        <w:t>Kelas</w:t>
+      </w:r>
+      <w:proofErr w:type="spellEnd"/>
     </w:p>
     <w:p>
       <w:pPr>
-        <w:jc w:val="center"/>
-        <w:rPr>
-          <w:rFonts w:eastAsia="Calibri"/>
-          <w:sz w:val="22"/>
-          <w:szCs w:val="22"/>
+        <w:rPr>
+          <w:rFonts w:eastAsia="Calibri"/>
           <w:lang w:val="en-ID"/>
         </w:rPr>
       </w:pPr>
+    </w:p>
+    <w:p>
+      <w:pPr>
+        <w:rPr>
+          <w:rFonts w:eastAsia="Calibri"/>
+          <w:lang w:val="en-ID"/>
+        </w:rPr>
+      </w:pPr>
+    </w:p>
+    <w:p>
+      <w:pPr>
+        <w:rPr>
+          <w:rFonts w:eastAsia="Calibri"/>
+          <w:lang w:val="en-ID"/>
+        </w:rPr>
+      </w:pPr>
+    </w:p>
+    <w:p>
+      <w:pPr>
+        <w:rPr>
+          <w:rFonts w:eastAsia="Calibri"/>
+          <w:b/>
+          <w:lang w:val="en-ID"/>
+        </w:rPr>
+      </w:pPr>
+      <w:r>
+        <w:rPr>
+          <w:rFonts w:eastAsia="Calibri"/>
+          <w:b/>
+          <w:lang w:val="en-ID"/>
+        </w:rPr>
+        <w:lastRenderedPageBreak/>
+        <w:t>3.6</w:t>
+      </w:r>
+      <w:r>
+        <w:rPr>
+          <w:rFonts w:eastAsia="Calibri"/>
+          <w:b/>
+          <w:lang w:val="en-ID"/>
+        </w:rPr>
+        <w:tab/>
+        <w:t xml:space="preserve">Diagram </w:t>
+      </w:r>
+      <w:proofErr w:type="spellStart"/>
+      <w:r>
+        <w:rPr>
+          <w:rFonts w:eastAsia="Calibri"/>
+          <w:b/>
+          <w:lang w:val="en-ID"/>
+        </w:rPr>
+        <w:t>Kelas</w:t>
+      </w:r>
+      <w:proofErr w:type="spellEnd"/>
+      <w:r>
+        <w:rPr>
+          <w:rFonts w:eastAsia="Calibri"/>
+          <w:b/>
+          <w:lang w:val="en-ID"/>
+        </w:rPr>
+        <w:t xml:space="preserve"> </w:t>
+      </w:r>
+      <w:proofErr w:type="spellStart"/>
+      <w:r>
+        <w:rPr>
+          <w:rFonts w:eastAsia="Calibri"/>
+          <w:b/>
+          <w:lang w:val="en-ID"/>
+        </w:rPr>
+        <w:t>Keseluruhan</w:t>
+      </w:r>
+      <w:proofErr w:type="spellEnd"/>
+    </w:p>
+    <w:p>
+      <w:pPr>
+        <w:rPr>
+          <w:rFonts w:eastAsia="Calibri"/>
+          <w:b/>
+          <w:lang w:val="en-ID"/>
+        </w:rPr>
+      </w:pPr>
+      <w:r>
+        <w:rPr>
+          <w:rFonts w:eastAsia="Calibri"/>
+          <w:b/>
+          <w:lang w:val="en-ID"/>
+        </w:rPr>
+        <w:tab/>
+      </w:r>
       <w:r>
         <w:rPr>
           <w:rFonts w:eastAsia="Calibri"/>
@@ -22915,7 +22345,1099 @@
           <w:lang w:val="en-US"/>
         </w:rPr>
         <w:drawing>
-          <wp:inline distT="114300" distB="114300" distL="114300" distR="114300">
+          <wp:inline distT="0" distB="0" distL="114300" distR="114300" wp14:anchorId="01A170A9" wp14:editId="296BBA9E">
+            <wp:extent cx="5079365" cy="3094990"/>
+            <wp:effectExtent l="0" t="0" r="0" b="0"/>
+            <wp:docPr id="14" name="image7.jpg" descr="C:\Users\GL553VD\Downloads\messageImage_1553597108257.jpg"/>
+            <wp:cNvGraphicFramePr/>
+            <a:graphic xmlns:a="http://schemas.openxmlformats.org/drawingml/2006/main">
+              <a:graphicData uri="http://schemas.openxmlformats.org/drawingml/2006/picture">
+                <pic:pic xmlns:pic="http://schemas.openxmlformats.org/drawingml/2006/picture">
+                  <pic:nvPicPr>
+                    <pic:cNvPr id="0" name="image7.jpg" descr="C:\Users\GL553VD\Downloads\messageImage_1553597108257.jpg"/>
+                    <pic:cNvPicPr preferRelativeResize="0"/>
+                  </pic:nvPicPr>
+                  <pic:blipFill>
+                    <a:blip r:embed="rId8"/>
+                    <a:srcRect/>
+                    <a:stretch>
+                      <a:fillRect/>
+                    </a:stretch>
+                  </pic:blipFill>
+                  <pic:spPr>
+                    <a:xfrm>
+                      <a:off x="0" y="0"/>
+                      <a:ext cx="5079365" cy="3094990"/>
+                    </a:xfrm>
+                    <a:prstGeom prst="rect">
+                      <a:avLst/>
+                    </a:prstGeom>
+                    <a:ln/>
+                  </pic:spPr>
+                </pic:pic>
+              </a:graphicData>
+            </a:graphic>
+          </wp:inline>
+        </w:drawing>
+      </w:r>
+    </w:p>
+    <w:p>
+      <w:pPr>
+        <w:pStyle w:val="Heading7"/>
+        <w:rPr>
+          <w:rFonts w:ascii="Times New Roman" w:hAnsi="Times New Roman" w:cs="Times New Roman"/>
+          <w:lang w:val="en-ID"/>
+        </w:rPr>
+      </w:pPr>
+      <w:proofErr w:type="spellStart"/>
+      <w:r>
+        <w:rPr>
+          <w:rFonts w:ascii="Times New Roman" w:hAnsi="Times New Roman" w:cs="Times New Roman"/>
+          <w:lang w:val="en-ID"/>
+        </w:rPr>
+        <w:t>Gambar</w:t>
+      </w:r>
+      <w:proofErr w:type="spellEnd"/>
+      <w:r>
+        <w:rPr>
+          <w:rFonts w:ascii="Times New Roman" w:hAnsi="Times New Roman" w:cs="Times New Roman"/>
+          <w:lang w:val="en-ID"/>
+        </w:rPr>
+        <w:t xml:space="preserve"> --- Diagram class </w:t>
+      </w:r>
+      <w:proofErr w:type="spellStart"/>
+      <w:r>
+        <w:rPr>
+          <w:rFonts w:ascii="Times New Roman" w:hAnsi="Times New Roman" w:cs="Times New Roman"/>
+          <w:lang w:val="en-ID"/>
+        </w:rPr>
+        <w:t>keseluruhan</w:t>
+      </w:r>
+      <w:proofErr w:type="spellEnd"/>
+    </w:p>
+    <w:p>
+      <w:pPr>
+        <w:pStyle w:val="ListParagraph"/>
+        <w:numPr>
+          <w:ilvl w:val="1"/>
+          <w:numId w:val="2"/>
+        </w:numPr>
+        <w:rPr>
+          <w:b/>
+          <w:lang w:val="en-ID"/>
+        </w:rPr>
+      </w:pPr>
+      <w:proofErr w:type="spellStart"/>
+      <w:r>
+        <w:rPr>
+          <w:b/>
+          <w:lang w:val="en-ID"/>
+        </w:rPr>
+        <w:t>Algoritma</w:t>
+      </w:r>
+      <w:proofErr w:type="spellEnd"/>
+      <w:r>
+        <w:rPr>
+          <w:b/>
+          <w:lang w:val="en-ID"/>
+        </w:rPr>
+        <w:t>/ Query</w:t>
+      </w:r>
+    </w:p>
+    <w:p>
+      <w:pPr>
+        <w:pStyle w:val="ListParagraph"/>
+        <w:ind w:left="576"/>
+        <w:rPr>
+          <w:lang w:val="en-ID"/>
+        </w:rPr>
+      </w:pPr>
+    </w:p>
+    <w:p>
+      <w:pPr>
+        <w:pStyle w:val="ListParagraph"/>
+        <w:ind w:left="576"/>
+        <w:rPr>
+          <w:lang w:val="en-ID"/>
+        </w:rPr>
+      </w:pPr>
+      <w:r>
+        <w:rPr>
+          <w:lang w:val="en-ID"/>
+        </w:rPr>
+        <w:t xml:space="preserve">Nama </w:t>
+      </w:r>
+      <w:proofErr w:type="spellStart"/>
+      <w:r>
+        <w:rPr>
+          <w:lang w:val="en-ID"/>
+        </w:rPr>
+        <w:t>Kelas</w:t>
+      </w:r>
+      <w:proofErr w:type="spellEnd"/>
+      <w:r>
+        <w:rPr>
+          <w:lang w:val="en-ID"/>
+        </w:rPr>
+        <w:tab/>
+      </w:r>
+      <w:proofErr w:type="gramStart"/>
+      <w:r>
+        <w:rPr>
+          <w:lang w:val="en-ID"/>
+        </w:rPr>
+        <w:t>:Customer</w:t>
+      </w:r>
+      <w:proofErr w:type="gramEnd"/>
+    </w:p>
+    <w:p>
+      <w:pPr>
+        <w:pStyle w:val="ListParagraph"/>
+        <w:ind w:left="576"/>
+        <w:rPr>
+          <w:lang w:val="en-ID"/>
+        </w:rPr>
+      </w:pPr>
+      <w:r>
+        <w:rPr>
+          <w:lang w:val="en-ID"/>
+        </w:rPr>
+        <w:t xml:space="preserve">Nama </w:t>
+      </w:r>
+      <w:proofErr w:type="spellStart"/>
+      <w:r>
+        <w:rPr>
+          <w:lang w:val="en-ID"/>
+        </w:rPr>
+        <w:t>Operasi</w:t>
+      </w:r>
+      <w:proofErr w:type="spellEnd"/>
+      <w:r>
+        <w:rPr>
+          <w:lang w:val="en-ID"/>
+        </w:rPr>
+        <w:tab/>
+        <w:t>: Add Customer</w:t>
+      </w:r>
+    </w:p>
+    <w:tbl>
+      <w:tblPr>
+        <w:tblStyle w:val="TableGrid"/>
+        <w:tblW w:w="0" w:type="auto"/>
+        <w:tblInd w:w="576" w:type="dxa"/>
+        <w:tblLook w:val="04A0" w:firstRow="1" w:lastRow="0" w:firstColumn="1" w:lastColumn="0" w:noHBand="0" w:noVBand="1"/>
+      </w:tblPr>
+      <w:tblGrid>
+        <w:gridCol w:w="8486"/>
+      </w:tblGrid>
+      <w:tr>
+        <w:tc>
+          <w:tcPr>
+            <w:tcW w:w="9062" w:type="dxa"/>
+          </w:tcPr>
+          <w:p>
+            <w:pPr>
+              <w:pStyle w:val="ListParagraph"/>
+              <w:ind w:left="0"/>
+              <w:rPr>
+                <w:lang w:val="en-ID"/>
+              </w:rPr>
+            </w:pPr>
+            <w:r>
+              <w:rPr>
+                <w:lang w:val="en-ID"/>
+              </w:rPr>
+              <w:t>$Post =$this-&gt;input</w:t>
+            </w:r>
+            <w:r>
+              <w:rPr>
+                <w:lang w:val="en-ID"/>
+              </w:rPr>
+              <w:t>-&gt;post();</w:t>
+            </w:r>
+          </w:p>
+          <w:p>
+            <w:pPr>
+              <w:pStyle w:val="ListParagraph"/>
+              <w:ind w:left="0"/>
+              <w:rPr>
+                <w:lang w:val="en-ID"/>
+              </w:rPr>
+            </w:pPr>
+            <w:r>
+              <w:rPr>
+                <w:lang w:val="en-ID"/>
+              </w:rPr>
+              <w:t>$this=</w:t>
+            </w:r>
+            <w:proofErr w:type="spellStart"/>
+            <w:r>
+              <w:rPr>
+                <w:lang w:val="en-ID"/>
+              </w:rPr>
+              <w:t>idCustomer</w:t>
+            </w:r>
+            <w:proofErr w:type="spellEnd"/>
+            <w:r>
+              <w:rPr>
+                <w:lang w:val="en-ID"/>
+              </w:rPr>
+              <w:t xml:space="preserve"> = </w:t>
+            </w:r>
+            <w:proofErr w:type="spellStart"/>
+            <w:r>
+              <w:rPr>
+                <w:lang w:val="en-ID"/>
+              </w:rPr>
+              <w:t>uniqid</w:t>
+            </w:r>
+            <w:proofErr w:type="spellEnd"/>
+            <w:r>
+              <w:rPr>
+                <w:lang w:val="en-ID"/>
+              </w:rPr>
+              <w:t>();</w:t>
+            </w:r>
+          </w:p>
+          <w:p>
+            <w:pPr>
+              <w:pStyle w:val="ListParagraph"/>
+              <w:ind w:left="0"/>
+              <w:rPr>
+                <w:lang w:val="en-ID"/>
+              </w:rPr>
+            </w:pPr>
+            <w:r>
+              <w:rPr>
+                <w:lang w:val="en-ID"/>
+              </w:rPr>
+              <w:t>$data = array(</w:t>
+            </w:r>
+          </w:p>
+          <w:p>
+            <w:pPr>
+              <w:pStyle w:val="ListParagraph"/>
+              <w:ind w:left="0"/>
+              <w:rPr>
+                <w:lang w:val="en-ID"/>
+              </w:rPr>
+            </w:pPr>
+            <w:r>
+              <w:rPr>
+                <w:lang w:val="en-ID"/>
+              </w:rPr>
+              <w:t xml:space="preserve">      </w:t>
+            </w:r>
+            <w:r>
+              <w:rPr>
+                <w:lang w:val="en-ID"/>
+              </w:rPr>
+              <w:t>“</w:t>
+            </w:r>
+            <w:proofErr w:type="spellStart"/>
+            <w:r>
+              <w:rPr>
+                <w:lang w:val="en-ID"/>
+              </w:rPr>
+              <w:t>idCustomer</w:t>
+            </w:r>
+            <w:proofErr w:type="spellEnd"/>
+            <w:r>
+              <w:rPr>
+                <w:lang w:val="en-ID"/>
+              </w:rPr>
+              <w:t>” =&gt;$this -&gt;</w:t>
+            </w:r>
+            <w:proofErr w:type="spellStart"/>
+            <w:r>
+              <w:rPr>
+                <w:lang w:val="en-ID"/>
+              </w:rPr>
+              <w:t>idCustomer</w:t>
+            </w:r>
+            <w:proofErr w:type="spellEnd"/>
+            <w:r>
+              <w:rPr>
+                <w:lang w:val="en-ID"/>
+              </w:rPr>
+              <w:t>,</w:t>
+            </w:r>
+          </w:p>
+          <w:p>
+            <w:pPr>
+              <w:pStyle w:val="ListParagraph"/>
+              <w:ind w:left="0"/>
+              <w:rPr>
+                <w:lang w:val="en-ID"/>
+              </w:rPr>
+            </w:pPr>
+            <w:r>
+              <w:rPr>
+                <w:lang w:val="en-ID"/>
+              </w:rPr>
+              <w:t xml:space="preserve">     “</w:t>
+            </w:r>
+            <w:proofErr w:type="spellStart"/>
+            <w:r>
+              <w:rPr>
+                <w:lang w:val="en-ID"/>
+              </w:rPr>
+              <w:t>nama</w:t>
+            </w:r>
+            <w:proofErr w:type="spellEnd"/>
+            <w:r>
+              <w:rPr>
+                <w:lang w:val="en-ID"/>
+              </w:rPr>
+              <w:t>” =&gt; $post[“</w:t>
+            </w:r>
+            <w:proofErr w:type="spellStart"/>
+            <w:r>
+              <w:rPr>
+                <w:lang w:val="en-ID"/>
+              </w:rPr>
+              <w:t>nama</w:t>
+            </w:r>
+            <w:proofErr w:type="spellEnd"/>
+            <w:r>
+              <w:rPr>
+                <w:lang w:val="en-ID"/>
+              </w:rPr>
+              <w:t>”</w:t>
+            </w:r>
+            <w:r>
+              <w:rPr>
+                <w:lang w:val="en-ID"/>
+              </w:rPr>
+              <w:t>],</w:t>
+            </w:r>
+          </w:p>
+          <w:p>
+            <w:pPr>
+              <w:pStyle w:val="ListParagraph"/>
+              <w:ind w:left="0"/>
+              <w:rPr>
+                <w:lang w:val="en-ID"/>
+              </w:rPr>
+            </w:pPr>
+            <w:r>
+              <w:rPr>
+                <w:lang w:val="en-ID"/>
+              </w:rPr>
+              <w:t xml:space="preserve">    “Nik” =&gt; $post[“</w:t>
+            </w:r>
+            <w:proofErr w:type="spellStart"/>
+            <w:r>
+              <w:rPr>
+                <w:lang w:val="en-ID"/>
+              </w:rPr>
+              <w:t>nik</w:t>
+            </w:r>
+            <w:proofErr w:type="spellEnd"/>
+            <w:r>
+              <w:rPr>
+                <w:lang w:val="en-ID"/>
+              </w:rPr>
+              <w:t>”],</w:t>
+            </w:r>
+          </w:p>
+          <w:p>
+            <w:pPr>
+              <w:pStyle w:val="ListParagraph"/>
+              <w:ind w:left="0"/>
+              <w:rPr>
+                <w:lang w:val="en-ID"/>
+              </w:rPr>
+            </w:pPr>
+            <w:r>
+              <w:rPr>
+                <w:lang w:val="en-ID"/>
+              </w:rPr>
+              <w:t xml:space="preserve">    “status”  =&gt; $post[“status”]</w:t>
+            </w:r>
+          </w:p>
+          <w:p>
+            <w:pPr>
+              <w:pStyle w:val="ListParagraph"/>
+              <w:ind w:left="0"/>
+              <w:rPr>
+                <w:lang w:val="en-ID"/>
+              </w:rPr>
+            </w:pPr>
+            <w:r>
+              <w:rPr>
+                <w:lang w:val="en-ID"/>
+              </w:rPr>
+              <w:t>);</w:t>
+            </w:r>
+          </w:p>
+          <w:p>
+            <w:pPr>
+              <w:pStyle w:val="ListParagraph"/>
+              <w:ind w:left="0"/>
+              <w:rPr>
+                <w:lang w:val="en-ID"/>
+              </w:rPr>
+            </w:pPr>
+            <w:r>
+              <w:rPr>
+                <w:lang w:val="en-ID"/>
+              </w:rPr>
+              <w:t>$this-&gt;Db-&gt;insert($this-&gt;table, data);</w:t>
+            </w:r>
+          </w:p>
+        </w:tc>
+      </w:tr>
+    </w:tbl>
+    <w:p>
+      <w:pPr>
+        <w:pStyle w:val="ListParagraph"/>
+        <w:ind w:left="576"/>
+        <w:rPr>
+          <w:lang w:val="en-ID"/>
+        </w:rPr>
+      </w:pPr>
+    </w:p>
+    <w:p>
+      <w:pPr>
+        <w:pStyle w:val="ListParagraph"/>
+        <w:ind w:left="576"/>
+        <w:rPr>
+          <w:lang w:val="en-ID"/>
+        </w:rPr>
+      </w:pPr>
+      <w:r>
+        <w:rPr>
+          <w:lang w:val="en-ID"/>
+        </w:rPr>
+        <w:t>{</w:t>
+      </w:r>
+      <w:proofErr w:type="spellStart"/>
+      <w:proofErr w:type="gramStart"/>
+      <w:r>
+        <w:rPr>
+          <w:lang w:val="en-ID"/>
+        </w:rPr>
+        <w:t>jika</w:t>
+      </w:r>
+      <w:proofErr w:type="spellEnd"/>
+      <w:proofErr w:type="gramEnd"/>
+      <w:r>
+        <w:rPr>
+          <w:lang w:val="en-ID"/>
+        </w:rPr>
+        <w:t xml:space="preserve"> </w:t>
+      </w:r>
+      <w:proofErr w:type="spellStart"/>
+      <w:r>
+        <w:rPr>
+          <w:lang w:val="en-ID"/>
+        </w:rPr>
+        <w:t>mengacu</w:t>
+      </w:r>
+      <w:proofErr w:type="spellEnd"/>
+      <w:r>
+        <w:rPr>
+          <w:lang w:val="en-ID"/>
+        </w:rPr>
+        <w:t xml:space="preserve"> query </w:t>
+      </w:r>
+      <w:proofErr w:type="spellStart"/>
+      <w:r>
+        <w:rPr>
+          <w:lang w:val="en-ID"/>
+        </w:rPr>
+        <w:t>tertentu</w:t>
+      </w:r>
+      <w:proofErr w:type="spellEnd"/>
+      <w:r>
+        <w:rPr>
+          <w:lang w:val="en-ID"/>
+        </w:rPr>
+        <w:t xml:space="preserve">, </w:t>
+      </w:r>
+      <w:proofErr w:type="spellStart"/>
+      <w:r>
+        <w:rPr>
+          <w:lang w:val="en-ID"/>
+        </w:rPr>
+        <w:t>lengkapi</w:t>
+      </w:r>
+      <w:proofErr w:type="spellEnd"/>
+      <w:r>
+        <w:rPr>
+          <w:lang w:val="en-ID"/>
+        </w:rPr>
+        <w:t xml:space="preserve"> table </w:t>
+      </w:r>
+      <w:proofErr w:type="spellStart"/>
+      <w:r>
+        <w:rPr>
+          <w:lang w:val="en-ID"/>
+        </w:rPr>
+        <w:t>dibawah</w:t>
+      </w:r>
+      <w:proofErr w:type="spellEnd"/>
+    </w:p>
+    <w:tbl>
+      <w:tblPr>
+        <w:tblStyle w:val="TableGrid"/>
+        <w:tblW w:w="0" w:type="auto"/>
+        <w:tblInd w:w="576" w:type="dxa"/>
+        <w:tblLook w:val="04A0" w:firstRow="1" w:lastRow="0" w:firstColumn="1" w:lastColumn="0" w:noHBand="0" w:noVBand="1"/>
+      </w:tblPr>
+      <w:tblGrid>
+        <w:gridCol w:w="1120"/>
+        <w:gridCol w:w="4537"/>
+        <w:gridCol w:w="2829"/>
+      </w:tblGrid>
+      <w:tr>
+        <w:trPr>
+          <w:trHeight w:val="208"/>
+        </w:trPr>
+        <w:tc>
+          <w:tcPr>
+            <w:tcW w:w="1120" w:type="dxa"/>
+          </w:tcPr>
+          <w:p>
+            <w:pPr>
+              <w:pStyle w:val="ListParagraph"/>
+              <w:ind w:left="0"/>
+              <w:rPr>
+                <w:b/>
+                <w:lang w:val="en-ID"/>
+              </w:rPr>
+            </w:pPr>
+            <w:r>
+              <w:rPr>
+                <w:b/>
+                <w:lang w:val="en-ID"/>
+              </w:rPr>
+              <w:t>NO Query</w:t>
+            </w:r>
+          </w:p>
+        </w:tc>
+        <w:tc>
+          <w:tcPr>
+            <w:tcW w:w="4537" w:type="dxa"/>
+          </w:tcPr>
+          <w:p>
+            <w:pPr>
+              <w:pStyle w:val="ListParagraph"/>
+              <w:ind w:left="0"/>
+              <w:rPr>
+                <w:b/>
+                <w:lang w:val="en-ID"/>
+              </w:rPr>
+            </w:pPr>
+            <w:r>
+              <w:rPr>
+                <w:b/>
+                <w:lang w:val="en-ID"/>
+              </w:rPr>
+              <w:t>Query</w:t>
+            </w:r>
+          </w:p>
+        </w:tc>
+        <w:tc>
+          <w:tcPr>
+            <w:tcW w:w="2829" w:type="dxa"/>
+          </w:tcPr>
+          <w:p>
+            <w:pPr>
+              <w:pStyle w:val="ListParagraph"/>
+              <w:ind w:left="0"/>
+              <w:rPr>
+                <w:b/>
+                <w:lang w:val="en-ID"/>
+              </w:rPr>
+            </w:pPr>
+            <w:proofErr w:type="spellStart"/>
+            <w:r>
+              <w:rPr>
+                <w:b/>
+                <w:lang w:val="en-ID"/>
+              </w:rPr>
+              <w:t>Keterangan</w:t>
+            </w:r>
+            <w:proofErr w:type="spellEnd"/>
+          </w:p>
+        </w:tc>
+      </w:tr>
+      <w:tr>
+        <w:tc>
+          <w:tcPr>
+            <w:tcW w:w="1120" w:type="dxa"/>
+          </w:tcPr>
+          <w:p>
+            <w:pPr>
+              <w:pStyle w:val="ListParagraph"/>
+              <w:ind w:left="0"/>
+              <w:rPr>
+                <w:lang w:val="en-ID"/>
+              </w:rPr>
+            </w:pPr>
+            <w:r>
+              <w:rPr>
+                <w:lang w:val="en-ID"/>
+              </w:rPr>
+              <w:t>Q-1</w:t>
+            </w:r>
+          </w:p>
+        </w:tc>
+        <w:tc>
+          <w:tcPr>
+            <w:tcW w:w="4537" w:type="dxa"/>
+          </w:tcPr>
+          <w:p>
+            <w:pPr>
+              <w:pStyle w:val="ListParagraph"/>
+              <w:ind w:left="0"/>
+              <w:rPr>
+                <w:lang w:val="en-ID"/>
+              </w:rPr>
+            </w:pPr>
+            <w:r>
+              <w:rPr>
+                <w:lang w:val="en-ID"/>
+              </w:rPr>
+              <w:t>SELECT *FROM Customer where Nik =’xx’;</w:t>
+            </w:r>
+          </w:p>
+        </w:tc>
+        <w:tc>
+          <w:tcPr>
+            <w:tcW w:w="2829" w:type="dxa"/>
+          </w:tcPr>
+          <w:p>
+            <w:pPr>
+              <w:pStyle w:val="ListParagraph"/>
+              <w:ind w:left="0"/>
+              <w:rPr>
+                <w:lang w:val="en-ID"/>
+              </w:rPr>
+            </w:pPr>
+            <w:proofErr w:type="spellStart"/>
+            <w:r>
+              <w:rPr>
+                <w:lang w:val="en-ID"/>
+              </w:rPr>
+              <w:t>Untuk</w:t>
+            </w:r>
+            <w:proofErr w:type="spellEnd"/>
+            <w:r>
+              <w:rPr>
+                <w:lang w:val="en-ID"/>
+              </w:rPr>
+              <w:t xml:space="preserve"> </w:t>
+            </w:r>
+            <w:proofErr w:type="spellStart"/>
+            <w:r>
+              <w:rPr>
+                <w:lang w:val="en-ID"/>
+              </w:rPr>
+              <w:t>mencari</w:t>
+            </w:r>
+            <w:proofErr w:type="spellEnd"/>
+            <w:r>
+              <w:rPr>
+                <w:lang w:val="en-ID"/>
+              </w:rPr>
+              <w:t xml:space="preserve"> customer </w:t>
+            </w:r>
+            <w:proofErr w:type="spellStart"/>
+            <w:r>
+              <w:rPr>
+                <w:lang w:val="en-ID"/>
+              </w:rPr>
+              <w:t>dengan</w:t>
+            </w:r>
+            <w:proofErr w:type="spellEnd"/>
+            <w:r>
+              <w:rPr>
+                <w:lang w:val="en-ID"/>
+              </w:rPr>
+              <w:t xml:space="preserve"> </w:t>
+            </w:r>
+            <w:proofErr w:type="spellStart"/>
+            <w:r>
+              <w:rPr>
+                <w:lang w:val="en-ID"/>
+              </w:rPr>
+              <w:t>nik</w:t>
+            </w:r>
+            <w:proofErr w:type="spellEnd"/>
+            <w:r>
+              <w:rPr>
+                <w:lang w:val="en-ID"/>
+              </w:rPr>
+              <w:t xml:space="preserve"> ‘xx’</w:t>
+            </w:r>
+          </w:p>
+        </w:tc>
+      </w:tr>
+      <w:tr>
+        <w:tc>
+          <w:tcPr>
+            <w:tcW w:w="1120" w:type="dxa"/>
+          </w:tcPr>
+          <w:p>
+            <w:pPr>
+              <w:pStyle w:val="ListParagraph"/>
+              <w:ind w:left="0"/>
+              <w:rPr>
+                <w:lang w:val="en-ID"/>
+              </w:rPr>
+            </w:pPr>
+            <w:r>
+              <w:rPr>
+                <w:lang w:val="en-ID"/>
+              </w:rPr>
+              <w:t>Q-2</w:t>
+            </w:r>
+          </w:p>
+        </w:tc>
+        <w:tc>
+          <w:tcPr>
+            <w:tcW w:w="4537" w:type="dxa"/>
+          </w:tcPr>
+          <w:p>
+            <w:pPr>
+              <w:pStyle w:val="ListParagraph"/>
+              <w:ind w:left="0"/>
+              <w:rPr>
+                <w:lang w:val="en-ID"/>
+              </w:rPr>
+            </w:pPr>
+            <w:r>
+              <w:rPr>
+                <w:lang w:val="en-ID"/>
+              </w:rPr>
+              <w:t xml:space="preserve">SELECT *FROM Customer where </w:t>
+            </w:r>
+            <w:proofErr w:type="spellStart"/>
+            <w:r>
+              <w:rPr>
+                <w:lang w:val="en-ID"/>
+              </w:rPr>
+              <w:t>nama</w:t>
+            </w:r>
+            <w:proofErr w:type="spellEnd"/>
+            <w:r>
+              <w:rPr>
+                <w:lang w:val="en-ID"/>
+              </w:rPr>
+              <w:t>=’</w:t>
+            </w:r>
+            <w:proofErr w:type="spellStart"/>
+            <w:r>
+              <w:rPr>
+                <w:lang w:val="en-ID"/>
+              </w:rPr>
+              <w:t>yy</w:t>
+            </w:r>
+            <w:proofErr w:type="spellEnd"/>
+            <w:r>
+              <w:rPr>
+                <w:lang w:val="en-ID"/>
+              </w:rPr>
+              <w:t>’;</w:t>
+            </w:r>
+          </w:p>
+        </w:tc>
+        <w:tc>
+          <w:tcPr>
+            <w:tcW w:w="2829" w:type="dxa"/>
+          </w:tcPr>
+          <w:p>
+            <w:pPr>
+              <w:pStyle w:val="ListParagraph"/>
+              <w:ind w:left="0"/>
+              <w:rPr>
+                <w:lang w:val="en-ID"/>
+              </w:rPr>
+            </w:pPr>
+            <w:proofErr w:type="spellStart"/>
+            <w:r>
+              <w:rPr>
+                <w:lang w:val="en-ID"/>
+              </w:rPr>
+              <w:t>Untuk</w:t>
+            </w:r>
+            <w:proofErr w:type="spellEnd"/>
+            <w:r>
+              <w:rPr>
+                <w:lang w:val="en-ID"/>
+              </w:rPr>
+              <w:t xml:space="preserve"> </w:t>
+            </w:r>
+            <w:proofErr w:type="spellStart"/>
+            <w:r>
+              <w:rPr>
+                <w:lang w:val="en-ID"/>
+              </w:rPr>
+              <w:t>mencari</w:t>
+            </w:r>
+            <w:proofErr w:type="spellEnd"/>
+            <w:r>
+              <w:rPr>
+                <w:lang w:val="en-ID"/>
+              </w:rPr>
+              <w:t xml:space="preserve"> customer </w:t>
+            </w:r>
+            <w:proofErr w:type="spellStart"/>
+            <w:r>
+              <w:rPr>
+                <w:lang w:val="en-ID"/>
+              </w:rPr>
+              <w:t>dengan</w:t>
+            </w:r>
+            <w:proofErr w:type="spellEnd"/>
+            <w:r>
+              <w:rPr>
+                <w:lang w:val="en-ID"/>
+              </w:rPr>
+              <w:t xml:space="preserve"> </w:t>
+            </w:r>
+            <w:proofErr w:type="spellStart"/>
+            <w:r>
+              <w:rPr>
+                <w:lang w:val="en-ID"/>
+              </w:rPr>
+              <w:t>nama’yy</w:t>
+            </w:r>
+            <w:proofErr w:type="spellEnd"/>
+            <w:r>
+              <w:rPr>
+                <w:lang w:val="en-ID"/>
+              </w:rPr>
+              <w:t>’</w:t>
+            </w:r>
+          </w:p>
+        </w:tc>
+      </w:tr>
+      <w:tr>
+        <w:tc>
+          <w:tcPr>
+            <w:tcW w:w="1120" w:type="dxa"/>
+          </w:tcPr>
+          <w:p>
+            <w:pPr>
+              <w:pStyle w:val="ListParagraph"/>
+              <w:ind w:left="0"/>
+              <w:rPr>
+                <w:lang w:val="en-ID"/>
+              </w:rPr>
+            </w:pPr>
+            <w:r>
+              <w:rPr>
+                <w:lang w:val="en-ID"/>
+              </w:rPr>
+              <w:t>Q-3</w:t>
+            </w:r>
+          </w:p>
+        </w:tc>
+        <w:tc>
+          <w:tcPr>
+            <w:tcW w:w="4537" w:type="dxa"/>
+          </w:tcPr>
+          <w:p>
+            <w:pPr>
+              <w:pStyle w:val="ListParagraph"/>
+              <w:ind w:left="0"/>
+              <w:rPr>
+                <w:lang w:val="en-ID"/>
+              </w:rPr>
+            </w:pPr>
+            <w:r>
+              <w:rPr>
+                <w:lang w:val="en-ID"/>
+              </w:rPr>
+              <w:t>SELECT *FROM Customer where status=’</w:t>
+            </w:r>
+            <w:proofErr w:type="spellStart"/>
+            <w:r>
+              <w:rPr>
+                <w:lang w:val="en-ID"/>
+              </w:rPr>
+              <w:t>zz</w:t>
+            </w:r>
+            <w:proofErr w:type="spellEnd"/>
+            <w:r>
+              <w:rPr>
+                <w:lang w:val="en-ID"/>
+              </w:rPr>
+              <w:t>’</w:t>
+            </w:r>
+          </w:p>
+        </w:tc>
+        <w:tc>
+          <w:tcPr>
+            <w:tcW w:w="2829" w:type="dxa"/>
+          </w:tcPr>
+          <w:p>
+            <w:pPr>
+              <w:pStyle w:val="ListParagraph"/>
+              <w:ind w:left="0"/>
+              <w:rPr>
+                <w:lang w:val="en-ID"/>
+              </w:rPr>
+            </w:pPr>
+            <w:proofErr w:type="spellStart"/>
+            <w:r>
+              <w:rPr>
+                <w:lang w:val="en-ID"/>
+              </w:rPr>
+              <w:t>Untuk</w:t>
+            </w:r>
+            <w:proofErr w:type="spellEnd"/>
+            <w:r>
+              <w:rPr>
+                <w:lang w:val="en-ID"/>
+              </w:rPr>
+              <w:t xml:space="preserve"> </w:t>
+            </w:r>
+            <w:proofErr w:type="spellStart"/>
+            <w:r>
+              <w:rPr>
+                <w:lang w:val="en-ID"/>
+              </w:rPr>
+              <w:t>mencari</w:t>
+            </w:r>
+            <w:proofErr w:type="spellEnd"/>
+            <w:r>
+              <w:rPr>
+                <w:lang w:val="en-ID"/>
+              </w:rPr>
+              <w:t xml:space="preserve"> customer </w:t>
+            </w:r>
+            <w:proofErr w:type="spellStart"/>
+            <w:r>
+              <w:rPr>
+                <w:lang w:val="en-ID"/>
+              </w:rPr>
+              <w:t>dengan</w:t>
+            </w:r>
+            <w:proofErr w:type="spellEnd"/>
+            <w:r>
+              <w:rPr>
+                <w:lang w:val="en-ID"/>
+              </w:rPr>
+              <w:t xml:space="preserve"> status ‘</w:t>
+            </w:r>
+            <w:proofErr w:type="spellStart"/>
+            <w:r>
+              <w:rPr>
+                <w:lang w:val="en-ID"/>
+              </w:rPr>
+              <w:t>zz</w:t>
+            </w:r>
+            <w:proofErr w:type="spellEnd"/>
+            <w:r>
+              <w:rPr>
+                <w:lang w:val="en-ID"/>
+              </w:rPr>
+              <w:t>’</w:t>
+            </w:r>
+          </w:p>
+        </w:tc>
+      </w:tr>
+    </w:tbl>
+    <w:p>
+      <w:pPr>
+        <w:pStyle w:val="ListParagraph"/>
+        <w:ind w:left="576"/>
+        <w:rPr>
+          <w:lang w:val="en-ID"/>
+        </w:rPr>
+      </w:pPr>
+    </w:p>
+    <w:p>
+      <w:pPr>
+        <w:pBdr>
+          <w:top w:val="nil"/>
+          <w:left w:val="nil"/>
+          <w:bottom w:val="nil"/>
+          <w:right w:val="nil"/>
+          <w:between w:val="nil"/>
+        </w:pBdr>
+        <w:jc w:val="both"/>
+        <w:rPr>
+          <w:rFonts w:eastAsia="Calibri"/>
+          <w:i/>
+          <w:color w:val="000000"/>
+          <w:sz w:val="22"/>
+          <w:szCs w:val="22"/>
+          <w:lang w:val="en-ID"/>
+        </w:rPr>
+      </w:pPr>
+    </w:p>
+    <w:p>
+      <w:pPr>
+        <w:pStyle w:val="ListParagraph"/>
+        <w:numPr>
+          <w:ilvl w:val="1"/>
+          <w:numId w:val="2"/>
+        </w:numPr>
+        <w:rPr>
+          <w:b/>
+          <w:lang w:val="en-ID"/>
+        </w:rPr>
+      </w:pPr>
+      <w:r>
+        <w:rPr>
+          <w:lang w:val="en-ID"/>
+        </w:rPr>
+        <w:br w:type="page"/>
+      </w:r>
+      <w:proofErr w:type="spellStart"/>
+      <w:r>
+        <w:rPr>
+          <w:b/>
+          <w:lang w:val="en-ID"/>
+        </w:rPr>
+        <w:lastRenderedPageBreak/>
+        <w:t>Perancangan</w:t>
+      </w:r>
+      <w:proofErr w:type="spellEnd"/>
+      <w:r>
+        <w:rPr>
+          <w:b/>
+          <w:lang w:val="en-ID"/>
+        </w:rPr>
+        <w:t xml:space="preserve"> </w:t>
+      </w:r>
+      <w:proofErr w:type="spellStart"/>
+      <w:r>
+        <w:rPr>
+          <w:b/>
+          <w:lang w:val="en-ID"/>
+        </w:rPr>
+        <w:t>Antarmuka</w:t>
+      </w:r>
+      <w:proofErr w:type="spellEnd"/>
+    </w:p>
+    <w:p>
+      <w:pPr>
+        <w:rPr>
+          <w:rFonts w:eastAsia="Calibri"/>
+          <w:b/>
+          <w:color w:val="000000"/>
+          <w:sz w:val="22"/>
+          <w:szCs w:val="22"/>
+          <w:lang w:val="en-ID"/>
+        </w:rPr>
+      </w:pPr>
+      <w:r>
+        <w:rPr>
+          <w:rFonts w:eastAsia="Calibri"/>
+          <w:noProof/>
+          <w:sz w:val="22"/>
+          <w:szCs w:val="22"/>
+          <w:lang w:val="en-US"/>
+        </w:rPr>
+        <w:drawing>
+          <wp:inline distT="114300" distB="114300" distL="114300" distR="114300" wp14:anchorId="1A023EE6" wp14:editId="6333CD94">
             <wp:extent cx="5595257" cy="3722914"/>
             <wp:effectExtent l="0" t="0" r="5715" b="0"/>
             <wp:docPr id="21" name="image13.png"/>
@@ -22928,7 +23450,7 @@
                     <pic:cNvPicPr preferRelativeResize="0"/>
                   </pic:nvPicPr>
                   <pic:blipFill>
-                    <a:blip r:embed="rId19"/>
+                    <a:blip r:embed="rId14"/>
                     <a:srcRect/>
                     <a:stretch>
                       <a:fillRect/>
@@ -22951,59 +23473,711 @@
         </w:drawing>
       </w:r>
     </w:p>
+    <w:tbl>
+      <w:tblPr>
+        <w:tblStyle w:val="TableGrid"/>
+        <w:tblW w:w="0" w:type="auto"/>
+        <w:tblLook w:val="04A0" w:firstRow="1" w:lastRow="0" w:firstColumn="1" w:lastColumn="0" w:noHBand="0" w:noVBand="1"/>
+      </w:tblPr>
+      <w:tblGrid>
+        <w:gridCol w:w="1109"/>
+        <w:gridCol w:w="845"/>
+        <w:gridCol w:w="1130"/>
+        <w:gridCol w:w="5978"/>
+      </w:tblGrid>
+      <w:tr>
+        <w:tc>
+          <w:tcPr>
+            <w:tcW w:w="846" w:type="dxa"/>
+          </w:tcPr>
+          <w:p>
+            <w:pPr>
+              <w:rPr>
+                <w:rFonts w:eastAsia="Calibri"/>
+                <w:b/>
+                <w:color w:val="000000"/>
+                <w:sz w:val="22"/>
+                <w:szCs w:val="22"/>
+                <w:lang w:val="en-ID"/>
+              </w:rPr>
+            </w:pPr>
+            <w:proofErr w:type="spellStart"/>
+            <w:r>
+              <w:rPr>
+                <w:rFonts w:eastAsia="Calibri"/>
+                <w:b/>
+                <w:color w:val="000000"/>
+                <w:sz w:val="22"/>
+                <w:szCs w:val="22"/>
+                <w:lang w:val="en-ID"/>
+              </w:rPr>
+              <w:t>Id_object</w:t>
+            </w:r>
+            <w:proofErr w:type="spellEnd"/>
+          </w:p>
+        </w:tc>
+        <w:tc>
+          <w:tcPr>
+            <w:tcW w:w="850" w:type="dxa"/>
+          </w:tcPr>
+          <w:p>
+            <w:pPr>
+              <w:rPr>
+                <w:rFonts w:eastAsia="Calibri"/>
+                <w:b/>
+                <w:color w:val="000000"/>
+                <w:sz w:val="22"/>
+                <w:szCs w:val="22"/>
+                <w:lang w:val="en-ID"/>
+              </w:rPr>
+            </w:pPr>
+            <w:proofErr w:type="spellStart"/>
+            <w:r>
+              <w:rPr>
+                <w:rFonts w:eastAsia="Calibri"/>
+                <w:b/>
+                <w:color w:val="000000"/>
+                <w:sz w:val="22"/>
+                <w:szCs w:val="22"/>
+                <w:lang w:val="en-ID"/>
+              </w:rPr>
+              <w:t>Jenis</w:t>
+            </w:r>
+            <w:proofErr w:type="spellEnd"/>
+          </w:p>
+        </w:tc>
+        <w:tc>
+          <w:tcPr>
+            <w:tcW w:w="1134" w:type="dxa"/>
+          </w:tcPr>
+          <w:p>
+            <w:pPr>
+              <w:rPr>
+                <w:rFonts w:eastAsia="Calibri"/>
+                <w:b/>
+                <w:color w:val="000000"/>
+                <w:sz w:val="22"/>
+                <w:szCs w:val="22"/>
+                <w:lang w:val="en-ID"/>
+              </w:rPr>
+            </w:pPr>
+            <w:r>
+              <w:rPr>
+                <w:rFonts w:eastAsia="Calibri"/>
+                <w:b/>
+                <w:color w:val="000000"/>
+                <w:sz w:val="22"/>
+                <w:szCs w:val="22"/>
+                <w:lang w:val="en-ID"/>
+              </w:rPr>
+              <w:t>Nama</w:t>
+            </w:r>
+          </w:p>
+        </w:tc>
+        <w:tc>
+          <w:tcPr>
+            <w:tcW w:w="6232" w:type="dxa"/>
+          </w:tcPr>
+          <w:p>
+            <w:pPr>
+              <w:rPr>
+                <w:rFonts w:eastAsia="Calibri"/>
+                <w:b/>
+                <w:color w:val="000000"/>
+                <w:sz w:val="22"/>
+                <w:szCs w:val="22"/>
+                <w:lang w:val="en-ID"/>
+              </w:rPr>
+            </w:pPr>
+            <w:proofErr w:type="spellStart"/>
+            <w:r>
+              <w:rPr>
+                <w:rFonts w:eastAsia="Calibri"/>
+                <w:b/>
+                <w:color w:val="000000"/>
+                <w:sz w:val="22"/>
+                <w:szCs w:val="22"/>
+                <w:lang w:val="en-ID"/>
+              </w:rPr>
+              <w:t>Keterangan</w:t>
+            </w:r>
+            <w:proofErr w:type="spellEnd"/>
+          </w:p>
+        </w:tc>
+      </w:tr>
+      <w:tr>
+        <w:tc>
+          <w:tcPr>
+            <w:tcW w:w="846" w:type="dxa"/>
+          </w:tcPr>
+          <w:p>
+            <w:pPr>
+              <w:rPr>
+                <w:rFonts w:eastAsia="Calibri"/>
+                <w:color w:val="000000"/>
+                <w:sz w:val="22"/>
+                <w:szCs w:val="22"/>
+                <w:lang w:val="en-ID"/>
+              </w:rPr>
+            </w:pPr>
+            <w:r>
+              <w:rPr>
+                <w:rFonts w:eastAsia="Calibri"/>
+                <w:color w:val="000000"/>
+                <w:sz w:val="22"/>
+                <w:szCs w:val="22"/>
+                <w:lang w:val="en-ID"/>
+              </w:rPr>
+              <w:t>Tex-field-1</w:t>
+            </w:r>
+          </w:p>
+        </w:tc>
+        <w:tc>
+          <w:tcPr>
+            <w:tcW w:w="850" w:type="dxa"/>
+          </w:tcPr>
+          <w:p>
+            <w:pPr>
+              <w:rPr>
+                <w:rFonts w:eastAsia="Calibri"/>
+                <w:color w:val="000000"/>
+                <w:sz w:val="22"/>
+                <w:szCs w:val="22"/>
+                <w:lang w:val="en-ID"/>
+              </w:rPr>
+            </w:pPr>
+            <w:r>
+              <w:rPr>
+                <w:rFonts w:eastAsia="Calibri"/>
+                <w:color w:val="000000"/>
+                <w:sz w:val="22"/>
+                <w:szCs w:val="22"/>
+                <w:lang w:val="en-ID"/>
+              </w:rPr>
+              <w:t>Text field</w:t>
+            </w:r>
+          </w:p>
+        </w:tc>
+        <w:tc>
+          <w:tcPr>
+            <w:tcW w:w="1134" w:type="dxa"/>
+          </w:tcPr>
+          <w:p>
+            <w:pPr>
+              <w:rPr>
+                <w:rFonts w:eastAsia="Calibri"/>
+                <w:color w:val="000000"/>
+                <w:sz w:val="22"/>
+                <w:szCs w:val="22"/>
+                <w:lang w:val="en-ID"/>
+              </w:rPr>
+            </w:pPr>
+            <w:r>
+              <w:rPr>
+                <w:rFonts w:eastAsia="Calibri"/>
+                <w:color w:val="000000"/>
+                <w:sz w:val="22"/>
+                <w:szCs w:val="22"/>
+                <w:lang w:val="en-ID"/>
+              </w:rPr>
+              <w:t>Input username</w:t>
+            </w:r>
+          </w:p>
+        </w:tc>
+        <w:tc>
+          <w:tcPr>
+            <w:tcW w:w="6232" w:type="dxa"/>
+          </w:tcPr>
+          <w:p>
+            <w:pPr>
+              <w:rPr>
+                <w:rFonts w:eastAsia="Calibri"/>
+                <w:color w:val="000000"/>
+                <w:sz w:val="22"/>
+                <w:szCs w:val="22"/>
+                <w:lang w:val="en-ID"/>
+              </w:rPr>
+            </w:pPr>
+            <w:proofErr w:type="spellStart"/>
+            <w:r>
+              <w:rPr>
+                <w:rFonts w:eastAsia="Calibri"/>
+                <w:color w:val="000000"/>
+                <w:sz w:val="22"/>
+                <w:szCs w:val="22"/>
+                <w:lang w:val="en-ID"/>
+              </w:rPr>
+              <w:t>Digunakan</w:t>
+            </w:r>
+            <w:proofErr w:type="spellEnd"/>
+            <w:r>
+              <w:rPr>
+                <w:rFonts w:eastAsia="Calibri"/>
+                <w:color w:val="000000"/>
+                <w:sz w:val="22"/>
+                <w:szCs w:val="22"/>
+                <w:lang w:val="en-ID"/>
+              </w:rPr>
+              <w:t xml:space="preserve"> </w:t>
+            </w:r>
+            <w:proofErr w:type="spellStart"/>
+            <w:r>
+              <w:rPr>
+                <w:rFonts w:eastAsia="Calibri"/>
+                <w:color w:val="000000"/>
+                <w:sz w:val="22"/>
+                <w:szCs w:val="22"/>
+                <w:lang w:val="en-ID"/>
+              </w:rPr>
+              <w:t>untuk</w:t>
+            </w:r>
+            <w:proofErr w:type="spellEnd"/>
+            <w:r>
+              <w:rPr>
+                <w:rFonts w:eastAsia="Calibri"/>
+                <w:color w:val="000000"/>
+                <w:sz w:val="22"/>
+                <w:szCs w:val="22"/>
+                <w:lang w:val="en-ID"/>
+              </w:rPr>
+              <w:t xml:space="preserve"> </w:t>
+            </w:r>
+            <w:proofErr w:type="spellStart"/>
+            <w:r>
+              <w:rPr>
+                <w:rFonts w:eastAsia="Calibri"/>
+                <w:color w:val="000000"/>
+                <w:sz w:val="22"/>
+                <w:szCs w:val="22"/>
+                <w:lang w:val="en-ID"/>
+              </w:rPr>
+              <w:t>menginputkan</w:t>
+            </w:r>
+            <w:proofErr w:type="spellEnd"/>
+            <w:r>
+              <w:rPr>
+                <w:rFonts w:eastAsia="Calibri"/>
+                <w:color w:val="000000"/>
+                <w:sz w:val="22"/>
+                <w:szCs w:val="22"/>
+                <w:lang w:val="en-ID"/>
+              </w:rPr>
+              <w:t xml:space="preserve"> username admin</w:t>
+            </w:r>
+          </w:p>
+        </w:tc>
+      </w:tr>
+      <w:tr>
+        <w:tc>
+          <w:tcPr>
+            <w:tcW w:w="846" w:type="dxa"/>
+          </w:tcPr>
+          <w:p>
+            <w:pPr>
+              <w:rPr>
+                <w:rFonts w:eastAsia="Calibri"/>
+                <w:color w:val="000000"/>
+                <w:sz w:val="22"/>
+                <w:szCs w:val="22"/>
+                <w:lang w:val="en-ID"/>
+              </w:rPr>
+            </w:pPr>
+            <w:r>
+              <w:rPr>
+                <w:rFonts w:eastAsia="Calibri"/>
+                <w:color w:val="000000"/>
+                <w:sz w:val="22"/>
+                <w:szCs w:val="22"/>
+                <w:lang w:val="en-ID"/>
+              </w:rPr>
+              <w:t>Text-field-2</w:t>
+            </w:r>
+          </w:p>
+        </w:tc>
+        <w:tc>
+          <w:tcPr>
+            <w:tcW w:w="850" w:type="dxa"/>
+          </w:tcPr>
+          <w:p>
+            <w:pPr>
+              <w:rPr>
+                <w:rFonts w:eastAsia="Calibri"/>
+                <w:color w:val="000000"/>
+                <w:sz w:val="22"/>
+                <w:szCs w:val="22"/>
+                <w:lang w:val="en-ID"/>
+              </w:rPr>
+            </w:pPr>
+            <w:r>
+              <w:rPr>
+                <w:rFonts w:eastAsia="Calibri"/>
+                <w:color w:val="000000"/>
+                <w:sz w:val="22"/>
+                <w:szCs w:val="22"/>
+                <w:lang w:val="en-ID"/>
+              </w:rPr>
+              <w:t>Text field</w:t>
+            </w:r>
+          </w:p>
+        </w:tc>
+        <w:tc>
+          <w:tcPr>
+            <w:tcW w:w="1134" w:type="dxa"/>
+          </w:tcPr>
+          <w:p>
+            <w:pPr>
+              <w:rPr>
+                <w:rFonts w:eastAsia="Calibri"/>
+                <w:color w:val="000000"/>
+                <w:sz w:val="22"/>
+                <w:szCs w:val="22"/>
+                <w:lang w:val="en-ID"/>
+              </w:rPr>
+            </w:pPr>
+            <w:r>
+              <w:rPr>
+                <w:rFonts w:eastAsia="Calibri"/>
+                <w:color w:val="000000"/>
+                <w:sz w:val="22"/>
+                <w:szCs w:val="22"/>
+                <w:lang w:val="en-ID"/>
+              </w:rPr>
+              <w:t>Input password</w:t>
+            </w:r>
+          </w:p>
+        </w:tc>
+        <w:tc>
+          <w:tcPr>
+            <w:tcW w:w="6232" w:type="dxa"/>
+          </w:tcPr>
+          <w:p>
+            <w:pPr>
+              <w:rPr>
+                <w:rFonts w:eastAsia="Calibri"/>
+                <w:color w:val="000000"/>
+                <w:sz w:val="22"/>
+                <w:szCs w:val="22"/>
+                <w:lang w:val="en-ID"/>
+              </w:rPr>
+            </w:pPr>
+            <w:proofErr w:type="spellStart"/>
+            <w:r>
+              <w:rPr>
+                <w:rFonts w:eastAsia="Calibri"/>
+                <w:color w:val="000000"/>
+                <w:sz w:val="22"/>
+                <w:szCs w:val="22"/>
+                <w:lang w:val="en-ID"/>
+              </w:rPr>
+              <w:t>Digunakan</w:t>
+            </w:r>
+            <w:proofErr w:type="spellEnd"/>
+            <w:r>
+              <w:rPr>
+                <w:rFonts w:eastAsia="Calibri"/>
+                <w:color w:val="000000"/>
+                <w:sz w:val="22"/>
+                <w:szCs w:val="22"/>
+                <w:lang w:val="en-ID"/>
+              </w:rPr>
+              <w:t xml:space="preserve"> </w:t>
+            </w:r>
+            <w:proofErr w:type="spellStart"/>
+            <w:r>
+              <w:rPr>
+                <w:rFonts w:eastAsia="Calibri"/>
+                <w:color w:val="000000"/>
+                <w:sz w:val="22"/>
+                <w:szCs w:val="22"/>
+                <w:lang w:val="en-ID"/>
+              </w:rPr>
+              <w:t>untukmenginputkan</w:t>
+            </w:r>
+            <w:proofErr w:type="spellEnd"/>
+            <w:r>
+              <w:rPr>
+                <w:rFonts w:eastAsia="Calibri"/>
+                <w:color w:val="000000"/>
+                <w:sz w:val="22"/>
+                <w:szCs w:val="22"/>
+                <w:lang w:val="en-ID"/>
+              </w:rPr>
+              <w:t xml:space="preserve"> password admin</w:t>
+            </w:r>
+          </w:p>
+        </w:tc>
+      </w:tr>
+      <w:tr>
+        <w:tc>
+          <w:tcPr>
+            <w:tcW w:w="846" w:type="dxa"/>
+          </w:tcPr>
+          <w:p>
+            <w:pPr>
+              <w:rPr>
+                <w:rFonts w:eastAsia="Calibri"/>
+                <w:color w:val="000000"/>
+                <w:sz w:val="22"/>
+                <w:szCs w:val="22"/>
+                <w:lang w:val="en-ID"/>
+              </w:rPr>
+            </w:pPr>
+            <w:r>
+              <w:rPr>
+                <w:rFonts w:eastAsia="Calibri"/>
+                <w:color w:val="000000"/>
+                <w:sz w:val="22"/>
+                <w:szCs w:val="22"/>
+                <w:lang w:val="en-ID"/>
+              </w:rPr>
+              <w:t>Btn-1</w:t>
+            </w:r>
+          </w:p>
+        </w:tc>
+        <w:tc>
+          <w:tcPr>
+            <w:tcW w:w="850" w:type="dxa"/>
+          </w:tcPr>
+          <w:p>
+            <w:pPr>
+              <w:rPr>
+                <w:rFonts w:eastAsia="Calibri"/>
+                <w:color w:val="000000"/>
+                <w:sz w:val="22"/>
+                <w:szCs w:val="22"/>
+                <w:lang w:val="en-ID"/>
+              </w:rPr>
+            </w:pPr>
+            <w:r>
+              <w:rPr>
+                <w:rFonts w:eastAsia="Calibri"/>
+                <w:color w:val="000000"/>
+                <w:sz w:val="22"/>
+                <w:szCs w:val="22"/>
+                <w:lang w:val="en-ID"/>
+              </w:rPr>
+              <w:t>button</w:t>
+            </w:r>
+          </w:p>
+        </w:tc>
+        <w:tc>
+          <w:tcPr>
+            <w:tcW w:w="1134" w:type="dxa"/>
+          </w:tcPr>
+          <w:p>
+            <w:pPr>
+              <w:rPr>
+                <w:rFonts w:eastAsia="Calibri"/>
+                <w:color w:val="000000"/>
+                <w:sz w:val="22"/>
+                <w:szCs w:val="22"/>
+                <w:lang w:val="en-ID"/>
+              </w:rPr>
+            </w:pPr>
+            <w:r>
+              <w:rPr>
+                <w:rFonts w:eastAsia="Calibri"/>
+                <w:color w:val="000000"/>
+                <w:sz w:val="22"/>
+                <w:szCs w:val="22"/>
+                <w:lang w:val="en-ID"/>
+              </w:rPr>
+              <w:t>Login</w:t>
+            </w:r>
+          </w:p>
+        </w:tc>
+        <w:tc>
+          <w:tcPr>
+            <w:tcW w:w="6232" w:type="dxa"/>
+          </w:tcPr>
+          <w:p>
+            <w:pPr>
+              <w:rPr>
+                <w:rFonts w:eastAsia="Calibri"/>
+                <w:color w:val="000000"/>
+                <w:sz w:val="22"/>
+                <w:szCs w:val="22"/>
+                <w:lang w:val="en-ID"/>
+              </w:rPr>
+            </w:pPr>
+            <w:r>
+              <w:rPr>
+                <w:rFonts w:eastAsia="Calibri"/>
+                <w:color w:val="000000"/>
+                <w:sz w:val="22"/>
+                <w:szCs w:val="22"/>
+                <w:lang w:val="en-ID"/>
+              </w:rPr>
+              <w:t xml:space="preserve">Akan </w:t>
+            </w:r>
+            <w:proofErr w:type="spellStart"/>
+            <w:r>
+              <w:rPr>
+                <w:rFonts w:eastAsia="Calibri"/>
+                <w:color w:val="000000"/>
+                <w:sz w:val="22"/>
+                <w:szCs w:val="22"/>
+                <w:lang w:val="en-ID"/>
+              </w:rPr>
+              <w:t>menuju</w:t>
+            </w:r>
+            <w:proofErr w:type="spellEnd"/>
+            <w:r>
+              <w:rPr>
+                <w:rFonts w:eastAsia="Calibri"/>
+                <w:color w:val="000000"/>
+                <w:sz w:val="22"/>
+                <w:szCs w:val="22"/>
+                <w:lang w:val="en-ID"/>
+              </w:rPr>
+              <w:t xml:space="preserve"> </w:t>
+            </w:r>
+            <w:proofErr w:type="spellStart"/>
+            <w:r>
+              <w:rPr>
+                <w:rFonts w:eastAsia="Calibri"/>
+                <w:color w:val="000000"/>
+                <w:sz w:val="22"/>
+                <w:szCs w:val="22"/>
+                <w:lang w:val="en-ID"/>
+              </w:rPr>
+              <w:t>halaman</w:t>
+            </w:r>
+            <w:proofErr w:type="spellEnd"/>
+            <w:r>
+              <w:rPr>
+                <w:rFonts w:eastAsia="Calibri"/>
+                <w:color w:val="000000"/>
+                <w:sz w:val="22"/>
+                <w:szCs w:val="22"/>
+                <w:lang w:val="en-ID"/>
+              </w:rPr>
+              <w:t xml:space="preserve"> </w:t>
+            </w:r>
+            <w:proofErr w:type="spellStart"/>
+            <w:r>
+              <w:rPr>
+                <w:rFonts w:eastAsia="Calibri"/>
+                <w:color w:val="000000"/>
+                <w:sz w:val="22"/>
+                <w:szCs w:val="22"/>
+                <w:lang w:val="en-ID"/>
+              </w:rPr>
+              <w:t>utama</w:t>
+            </w:r>
+            <w:proofErr w:type="spellEnd"/>
+            <w:r>
+              <w:rPr>
+                <w:rFonts w:eastAsia="Calibri"/>
+                <w:color w:val="000000"/>
+                <w:sz w:val="22"/>
+                <w:szCs w:val="22"/>
+                <w:lang w:val="en-ID"/>
+              </w:rPr>
+              <w:t xml:space="preserve"> </w:t>
+            </w:r>
+            <w:proofErr w:type="spellStart"/>
+            <w:r>
+              <w:rPr>
+                <w:rFonts w:eastAsia="Calibri"/>
+                <w:color w:val="000000"/>
+                <w:sz w:val="22"/>
+                <w:szCs w:val="22"/>
+                <w:lang w:val="en-ID"/>
+              </w:rPr>
+              <w:t>jika</w:t>
+            </w:r>
+            <w:proofErr w:type="spellEnd"/>
+            <w:r>
+              <w:rPr>
+                <w:rFonts w:eastAsia="Calibri"/>
+                <w:color w:val="000000"/>
+                <w:sz w:val="22"/>
+                <w:szCs w:val="22"/>
+                <w:lang w:val="en-ID"/>
+              </w:rPr>
+              <w:t xml:space="preserve"> </w:t>
+            </w:r>
+            <w:proofErr w:type="spellStart"/>
+            <w:r>
+              <w:rPr>
+                <w:rFonts w:eastAsia="Calibri"/>
+                <w:color w:val="000000"/>
+                <w:sz w:val="22"/>
+                <w:szCs w:val="22"/>
+                <w:lang w:val="en-ID"/>
+              </w:rPr>
+              <w:t>inputan</w:t>
+            </w:r>
+            <w:proofErr w:type="spellEnd"/>
+            <w:r>
+              <w:rPr>
+                <w:rFonts w:eastAsia="Calibri"/>
+                <w:color w:val="000000"/>
+                <w:sz w:val="22"/>
+                <w:szCs w:val="22"/>
+                <w:lang w:val="en-ID"/>
+              </w:rPr>
+              <w:t xml:space="preserve"> username </w:t>
+            </w:r>
+            <w:proofErr w:type="spellStart"/>
+            <w:r>
+              <w:rPr>
+                <w:rFonts w:eastAsia="Calibri"/>
+                <w:color w:val="000000"/>
+                <w:sz w:val="22"/>
+                <w:szCs w:val="22"/>
+                <w:lang w:val="en-ID"/>
+              </w:rPr>
+              <w:t>dan</w:t>
+            </w:r>
+            <w:proofErr w:type="spellEnd"/>
+            <w:r>
+              <w:rPr>
+                <w:rFonts w:eastAsia="Calibri"/>
+                <w:color w:val="000000"/>
+                <w:sz w:val="22"/>
+                <w:szCs w:val="22"/>
+                <w:lang w:val="en-ID"/>
+              </w:rPr>
+              <w:t xml:space="preserve"> password </w:t>
+            </w:r>
+            <w:proofErr w:type="spellStart"/>
+            <w:r>
+              <w:rPr>
+                <w:rFonts w:eastAsia="Calibri"/>
+                <w:color w:val="000000"/>
+                <w:sz w:val="22"/>
+                <w:szCs w:val="22"/>
+                <w:lang w:val="en-ID"/>
+              </w:rPr>
+              <w:t>sesuai</w:t>
+            </w:r>
+            <w:proofErr w:type="spellEnd"/>
+          </w:p>
+        </w:tc>
+      </w:tr>
+    </w:tbl>
     <w:p>
       <w:pPr>
-        <w:pStyle w:val="Heading7"/>
-        <w:rPr>
-          <w:rFonts w:ascii="Times New Roman" w:eastAsia="Calibri" w:hAnsi="Times New Roman" w:cs="Times New Roman"/>
+        <w:rPr>
+          <w:rFonts w:eastAsia="Calibri"/>
+          <w:b/>
+          <w:color w:val="000000"/>
+          <w:sz w:val="22"/>
+          <w:szCs w:val="22"/>
           <w:lang w:val="en-ID"/>
         </w:rPr>
       </w:pPr>
-      <w:bookmarkStart w:id="39" w:name="_Toc7631235"/>
-      <w:r>
-        <w:rPr>
-          <w:rFonts w:ascii="Times New Roman" w:eastAsia="Calibri" w:hAnsi="Times New Roman" w:cs="Times New Roman"/>
-          <w:lang w:val="en-ID"/>
-        </w:rPr>
-        <w:t xml:space="preserve">Gambar </w:t>
-      </w:r>
-      <w:r>
-        <w:rPr>
-          <w:rFonts w:ascii="Times New Roman" w:eastAsia="Calibri" w:hAnsi="Times New Roman" w:cs="Times New Roman"/>
-          <w:lang w:val="en-ID"/>
-        </w:rPr>
-        <w:t>9</w:t>
-      </w:r>
-      <w:r>
-        <w:rPr>
-          <w:rFonts w:ascii="Times New Roman" w:eastAsia="Calibri" w:hAnsi="Times New Roman" w:cs="Times New Roman"/>
-          <w:lang w:val="en-ID"/>
-        </w:rPr>
-        <w:t xml:space="preserve">. </w:t>
-      </w:r>
-      <w:proofErr w:type="spellStart"/>
-      <w:r>
-        <w:rPr>
-          <w:rFonts w:ascii="Times New Roman" w:eastAsia="Calibri" w:hAnsi="Times New Roman" w:cs="Times New Roman"/>
-          <w:lang w:val="en-ID"/>
-        </w:rPr>
-        <w:t>Mockup</w:t>
-      </w:r>
-      <w:proofErr w:type="spellEnd"/>
-      <w:r>
-        <w:rPr>
-          <w:rFonts w:ascii="Times New Roman" w:eastAsia="Calibri" w:hAnsi="Times New Roman" w:cs="Times New Roman"/>
-          <w:lang w:val="en-ID"/>
-        </w:rPr>
-        <w:t xml:space="preserve"> Login</w:t>
-      </w:r>
-      <w:bookmarkEnd w:id="39"/>
     </w:p>
     <w:p>
       <w:pPr>
-        <w:jc w:val="center"/>
-        <w:rPr>
-          <w:rFonts w:eastAsia="Calibri"/>
+        <w:rPr>
+          <w:rFonts w:eastAsia="Calibri"/>
+          <w:b/>
+          <w:color w:val="000000"/>
+          <w:sz w:val="22"/>
+          <w:szCs w:val="22"/>
           <w:lang w:val="en-ID"/>
         </w:rPr>
       </w:pPr>
@@ -23015,21 +24189,22 @@
           <w:szCs w:val="22"/>
           <w:lang w:val="en-US"/>
         </w:rPr>
+        <w:lastRenderedPageBreak/>
         <w:drawing>
-          <wp:inline distT="114300" distB="114300" distL="114300" distR="114300">
-            <wp:extent cx="5762625" cy="2628900"/>
-            <wp:effectExtent l="0" t="0" r="0" b="0"/>
-            <wp:docPr id="10" name="image5.png"/>
+          <wp:inline distT="114300" distB="114300" distL="114300" distR="114300" wp14:anchorId="4646C709" wp14:editId="244E86E1">
+            <wp:extent cx="5760720" cy="4316573"/>
+            <wp:effectExtent l="0" t="0" r="0" b="8255"/>
+            <wp:docPr id="20" name="image12.png"/>
             <wp:cNvGraphicFramePr/>
             <a:graphic xmlns:a="http://schemas.openxmlformats.org/drawingml/2006/main">
               <a:graphicData uri="http://schemas.openxmlformats.org/drawingml/2006/picture">
                 <pic:pic xmlns:pic="http://schemas.openxmlformats.org/drawingml/2006/picture">
                   <pic:nvPicPr>
-                    <pic:cNvPr id="0" name="image5.png"/>
+                    <pic:cNvPr id="0" name="image12.png"/>
                     <pic:cNvPicPr preferRelativeResize="0"/>
                   </pic:nvPicPr>
                   <pic:blipFill>
-                    <a:blip r:embed="rId20"/>
+                    <a:blip r:embed="rId15"/>
                     <a:srcRect/>
                     <a:stretch>
                       <a:fillRect/>
@@ -23038,7 +24213,7 @@
                   <pic:spPr>
                     <a:xfrm>
                       <a:off x="0" y="0"/>
-                      <a:ext cx="5762625" cy="2628900"/>
+                      <a:ext cx="5760720" cy="4316573"/>
                     </a:xfrm>
                     <a:prstGeom prst="rect">
                       <a:avLst/>
@@ -23051,384 +24226,1351 @@
           </wp:inline>
         </w:drawing>
       </w:r>
-      <w:r>
-        <w:rPr>
-          <w:rFonts w:eastAsia="Calibri"/>
-          <w:lang w:val="en-ID"/>
-        </w:rPr>
-        <w:t xml:space="preserve">Gambar </w:t>
-      </w:r>
-      <w:r>
-        <w:rPr>
-          <w:rFonts w:eastAsia="Calibri"/>
-          <w:lang w:val="en-ID"/>
-        </w:rPr>
-        <w:t>10</w:t>
-      </w:r>
-      <w:r>
-        <w:rPr>
-          <w:rFonts w:eastAsia="Calibri"/>
-          <w:lang w:val="en-ID"/>
-        </w:rPr>
-        <w:t xml:space="preserve">. </w:t>
-      </w:r>
-      <w:proofErr w:type="spellStart"/>
-      <w:r>
-        <w:rPr>
-          <w:rFonts w:eastAsia="Calibri"/>
-          <w:lang w:val="en-ID"/>
-        </w:rPr>
-        <w:t>Mockup</w:t>
-      </w:r>
-      <w:proofErr w:type="spellEnd"/>
-      <w:r>
-        <w:rPr>
-          <w:rFonts w:eastAsia="Calibri"/>
-          <w:lang w:val="en-ID"/>
-        </w:rPr>
-        <w:t xml:space="preserve"> Data </w:t>
-      </w:r>
-      <w:proofErr w:type="spellStart"/>
-      <w:r>
-        <w:rPr>
-          <w:rFonts w:eastAsia="Calibri"/>
-          <w:lang w:val="en-ID"/>
-        </w:rPr>
-        <w:t>Kamar</w:t>
-      </w:r>
-      <w:proofErr w:type="spellEnd"/>
     </w:p>
+    <w:tbl>
+      <w:tblPr>
+        <w:tblStyle w:val="TableGrid"/>
+        <w:tblW w:w="0" w:type="auto"/>
+        <w:tblLook w:val="04A0" w:firstRow="1" w:lastRow="0" w:firstColumn="1" w:lastColumn="0" w:noHBand="0" w:noVBand="1"/>
+      </w:tblPr>
+      <w:tblGrid>
+        <w:gridCol w:w="1109"/>
+        <w:gridCol w:w="987"/>
+        <w:gridCol w:w="1011"/>
+        <w:gridCol w:w="5955"/>
+      </w:tblGrid>
+      <w:tr>
+        <w:tc>
+          <w:tcPr>
+            <w:tcW w:w="988" w:type="dxa"/>
+          </w:tcPr>
+          <w:p>
+            <w:pPr>
+              <w:rPr>
+                <w:rFonts w:eastAsia="Calibri"/>
+                <w:b/>
+                <w:color w:val="000000"/>
+                <w:sz w:val="22"/>
+                <w:szCs w:val="22"/>
+                <w:lang w:val="en-ID"/>
+              </w:rPr>
+            </w:pPr>
+            <w:proofErr w:type="spellStart"/>
+            <w:r>
+              <w:rPr>
+                <w:rFonts w:eastAsia="Calibri"/>
+                <w:b/>
+                <w:color w:val="000000"/>
+                <w:sz w:val="22"/>
+                <w:szCs w:val="22"/>
+                <w:lang w:val="en-ID"/>
+              </w:rPr>
+              <w:t>Id_object</w:t>
+            </w:r>
+            <w:proofErr w:type="spellEnd"/>
+          </w:p>
+        </w:tc>
+        <w:tc>
+          <w:tcPr>
+            <w:tcW w:w="992" w:type="dxa"/>
+          </w:tcPr>
+          <w:p>
+            <w:pPr>
+              <w:rPr>
+                <w:rFonts w:eastAsia="Calibri"/>
+                <w:b/>
+                <w:color w:val="000000"/>
+                <w:sz w:val="22"/>
+                <w:szCs w:val="22"/>
+                <w:lang w:val="en-ID"/>
+              </w:rPr>
+            </w:pPr>
+            <w:proofErr w:type="spellStart"/>
+            <w:r>
+              <w:rPr>
+                <w:rFonts w:eastAsia="Calibri"/>
+                <w:b/>
+                <w:color w:val="000000"/>
+                <w:sz w:val="22"/>
+                <w:szCs w:val="22"/>
+                <w:lang w:val="en-ID"/>
+              </w:rPr>
+              <w:t>Jenis</w:t>
+            </w:r>
+            <w:proofErr w:type="spellEnd"/>
+          </w:p>
+        </w:tc>
+        <w:tc>
+          <w:tcPr>
+            <w:tcW w:w="992" w:type="dxa"/>
+          </w:tcPr>
+          <w:p>
+            <w:pPr>
+              <w:rPr>
+                <w:rFonts w:eastAsia="Calibri"/>
+                <w:b/>
+                <w:color w:val="000000"/>
+                <w:sz w:val="22"/>
+                <w:szCs w:val="22"/>
+                <w:lang w:val="en-ID"/>
+              </w:rPr>
+            </w:pPr>
+            <w:r>
+              <w:rPr>
+                <w:rFonts w:eastAsia="Calibri"/>
+                <w:b/>
+                <w:color w:val="000000"/>
+                <w:sz w:val="22"/>
+                <w:szCs w:val="22"/>
+                <w:lang w:val="en-ID"/>
+              </w:rPr>
+              <w:t>Nama</w:t>
+            </w:r>
+          </w:p>
+        </w:tc>
+        <w:tc>
+          <w:tcPr>
+            <w:tcW w:w="6090" w:type="dxa"/>
+          </w:tcPr>
+          <w:p>
+            <w:pPr>
+              <w:rPr>
+                <w:rFonts w:eastAsia="Calibri"/>
+                <w:b/>
+                <w:color w:val="000000"/>
+                <w:sz w:val="22"/>
+                <w:szCs w:val="22"/>
+                <w:lang w:val="en-ID"/>
+              </w:rPr>
+            </w:pPr>
+            <w:proofErr w:type="spellStart"/>
+            <w:r>
+              <w:rPr>
+                <w:rFonts w:eastAsia="Calibri"/>
+                <w:b/>
+                <w:color w:val="000000"/>
+                <w:sz w:val="22"/>
+                <w:szCs w:val="22"/>
+                <w:lang w:val="en-ID"/>
+              </w:rPr>
+              <w:t>Keterangan</w:t>
+            </w:r>
+            <w:proofErr w:type="spellEnd"/>
+          </w:p>
+        </w:tc>
+      </w:tr>
+      <w:tr>
+        <w:tc>
+          <w:tcPr>
+            <w:tcW w:w="988" w:type="dxa"/>
+          </w:tcPr>
+          <w:p>
+            <w:pPr>
+              <w:rPr>
+                <w:rFonts w:eastAsia="Calibri"/>
+                <w:color w:val="000000"/>
+                <w:sz w:val="22"/>
+                <w:szCs w:val="22"/>
+                <w:lang w:val="en-ID"/>
+              </w:rPr>
+            </w:pPr>
+            <w:r>
+              <w:rPr>
+                <w:rFonts w:eastAsia="Calibri"/>
+                <w:color w:val="000000"/>
+                <w:sz w:val="22"/>
+                <w:szCs w:val="22"/>
+                <w:lang w:val="en-ID"/>
+              </w:rPr>
+              <w:t>Text-field-1</w:t>
+            </w:r>
+          </w:p>
+        </w:tc>
+        <w:tc>
+          <w:tcPr>
+            <w:tcW w:w="992" w:type="dxa"/>
+          </w:tcPr>
+          <w:p>
+            <w:pPr>
+              <w:rPr>
+                <w:rFonts w:eastAsia="Calibri"/>
+                <w:color w:val="000000"/>
+                <w:sz w:val="22"/>
+                <w:szCs w:val="22"/>
+                <w:lang w:val="en-ID"/>
+              </w:rPr>
+            </w:pPr>
+            <w:r>
+              <w:rPr>
+                <w:rFonts w:eastAsia="Calibri"/>
+                <w:color w:val="000000"/>
+                <w:sz w:val="22"/>
+                <w:szCs w:val="22"/>
+                <w:lang w:val="en-ID"/>
+              </w:rPr>
+              <w:t>Text-field</w:t>
+            </w:r>
+          </w:p>
+        </w:tc>
+        <w:tc>
+          <w:tcPr>
+            <w:tcW w:w="992" w:type="dxa"/>
+          </w:tcPr>
+          <w:p>
+            <w:pPr>
+              <w:rPr>
+                <w:rFonts w:eastAsia="Calibri"/>
+                <w:color w:val="000000"/>
+                <w:sz w:val="22"/>
+                <w:szCs w:val="22"/>
+                <w:lang w:val="en-ID"/>
+              </w:rPr>
+            </w:pPr>
+            <w:r>
+              <w:rPr>
+                <w:rFonts w:eastAsia="Calibri"/>
+                <w:color w:val="000000"/>
+                <w:sz w:val="22"/>
+                <w:szCs w:val="22"/>
+                <w:lang w:val="en-ID"/>
+              </w:rPr>
+              <w:t>Nama</w:t>
+            </w:r>
+          </w:p>
+        </w:tc>
+        <w:tc>
+          <w:tcPr>
+            <w:tcW w:w="6090" w:type="dxa"/>
+          </w:tcPr>
+          <w:p>
+            <w:pPr>
+              <w:rPr>
+                <w:rFonts w:eastAsia="Calibri"/>
+                <w:color w:val="000000"/>
+                <w:sz w:val="22"/>
+                <w:szCs w:val="22"/>
+                <w:lang w:val="en-ID"/>
+              </w:rPr>
+            </w:pPr>
+            <w:proofErr w:type="spellStart"/>
+            <w:r>
+              <w:rPr>
+                <w:rFonts w:eastAsia="Calibri"/>
+                <w:color w:val="000000"/>
+                <w:sz w:val="22"/>
+                <w:szCs w:val="22"/>
+                <w:lang w:val="en-ID"/>
+              </w:rPr>
+              <w:t>Digunakan</w:t>
+            </w:r>
+            <w:proofErr w:type="spellEnd"/>
+            <w:r>
+              <w:rPr>
+                <w:rFonts w:eastAsia="Calibri"/>
+                <w:color w:val="000000"/>
+                <w:sz w:val="22"/>
+                <w:szCs w:val="22"/>
+                <w:lang w:val="en-ID"/>
+              </w:rPr>
+              <w:t xml:space="preserve"> </w:t>
+            </w:r>
+            <w:proofErr w:type="spellStart"/>
+            <w:r>
+              <w:rPr>
+                <w:rFonts w:eastAsia="Calibri"/>
+                <w:color w:val="000000"/>
+                <w:sz w:val="22"/>
+                <w:szCs w:val="22"/>
+                <w:lang w:val="en-ID"/>
+              </w:rPr>
+              <w:t>Untuk</w:t>
+            </w:r>
+            <w:proofErr w:type="spellEnd"/>
+            <w:r>
+              <w:rPr>
+                <w:rFonts w:eastAsia="Calibri"/>
+                <w:color w:val="000000"/>
+                <w:sz w:val="22"/>
+                <w:szCs w:val="22"/>
+                <w:lang w:val="en-ID"/>
+              </w:rPr>
+              <w:t xml:space="preserve"> </w:t>
+            </w:r>
+            <w:proofErr w:type="spellStart"/>
+            <w:r>
+              <w:rPr>
+                <w:rFonts w:eastAsia="Calibri"/>
+                <w:color w:val="000000"/>
+                <w:sz w:val="22"/>
+                <w:szCs w:val="22"/>
+                <w:lang w:val="en-ID"/>
+              </w:rPr>
+              <w:t>menginputkan</w:t>
+            </w:r>
+            <w:proofErr w:type="spellEnd"/>
+            <w:r>
+              <w:rPr>
+                <w:rFonts w:eastAsia="Calibri"/>
+                <w:color w:val="000000"/>
+                <w:sz w:val="22"/>
+                <w:szCs w:val="22"/>
+                <w:lang w:val="en-ID"/>
+              </w:rPr>
+              <w:t xml:space="preserve"> Nama customer</w:t>
+            </w:r>
+          </w:p>
+        </w:tc>
+      </w:tr>
+      <w:tr>
+        <w:tc>
+          <w:tcPr>
+            <w:tcW w:w="988" w:type="dxa"/>
+          </w:tcPr>
+          <w:p>
+            <w:pPr>
+              <w:rPr>
+                <w:rFonts w:eastAsia="Calibri"/>
+                <w:color w:val="000000"/>
+                <w:sz w:val="22"/>
+                <w:szCs w:val="22"/>
+                <w:lang w:val="en-ID"/>
+              </w:rPr>
+            </w:pPr>
+            <w:r>
+              <w:rPr>
+                <w:rFonts w:eastAsia="Calibri"/>
+                <w:color w:val="000000"/>
+                <w:sz w:val="22"/>
+                <w:szCs w:val="22"/>
+                <w:lang w:val="en-ID"/>
+              </w:rPr>
+              <w:t>Text-field-2</w:t>
+            </w:r>
+          </w:p>
+        </w:tc>
+        <w:tc>
+          <w:tcPr>
+            <w:tcW w:w="992" w:type="dxa"/>
+          </w:tcPr>
+          <w:p>
+            <w:pPr>
+              <w:rPr>
+                <w:rFonts w:eastAsia="Calibri"/>
+                <w:color w:val="000000"/>
+                <w:sz w:val="22"/>
+                <w:szCs w:val="22"/>
+                <w:lang w:val="en-ID"/>
+              </w:rPr>
+            </w:pPr>
+            <w:r>
+              <w:rPr>
+                <w:rFonts w:eastAsia="Calibri"/>
+                <w:color w:val="000000"/>
+                <w:sz w:val="22"/>
+                <w:szCs w:val="22"/>
+                <w:lang w:val="en-ID"/>
+              </w:rPr>
+              <w:t>Text field</w:t>
+            </w:r>
+          </w:p>
+        </w:tc>
+        <w:tc>
+          <w:tcPr>
+            <w:tcW w:w="992" w:type="dxa"/>
+          </w:tcPr>
+          <w:p>
+            <w:pPr>
+              <w:rPr>
+                <w:rFonts w:eastAsia="Calibri"/>
+                <w:color w:val="000000"/>
+                <w:sz w:val="22"/>
+                <w:szCs w:val="22"/>
+                <w:lang w:val="en-ID"/>
+              </w:rPr>
+            </w:pPr>
+            <w:r>
+              <w:rPr>
+                <w:rFonts w:eastAsia="Calibri"/>
+                <w:color w:val="000000"/>
+                <w:sz w:val="22"/>
+                <w:szCs w:val="22"/>
+                <w:lang w:val="en-ID"/>
+              </w:rPr>
+              <w:t>NIK</w:t>
+            </w:r>
+          </w:p>
+        </w:tc>
+        <w:tc>
+          <w:tcPr>
+            <w:tcW w:w="6090" w:type="dxa"/>
+          </w:tcPr>
+          <w:p>
+            <w:pPr>
+              <w:rPr>
+                <w:rFonts w:eastAsia="Calibri"/>
+                <w:color w:val="000000"/>
+                <w:sz w:val="22"/>
+                <w:szCs w:val="22"/>
+                <w:lang w:val="en-ID"/>
+              </w:rPr>
+            </w:pPr>
+            <w:proofErr w:type="spellStart"/>
+            <w:r>
+              <w:rPr>
+                <w:rFonts w:eastAsia="Calibri"/>
+                <w:color w:val="000000"/>
+                <w:sz w:val="22"/>
+                <w:szCs w:val="22"/>
+                <w:lang w:val="en-ID"/>
+              </w:rPr>
+              <w:t>Digunakan</w:t>
+            </w:r>
+            <w:proofErr w:type="spellEnd"/>
+            <w:r>
+              <w:rPr>
+                <w:rFonts w:eastAsia="Calibri"/>
+                <w:color w:val="000000"/>
+                <w:sz w:val="22"/>
+                <w:szCs w:val="22"/>
+                <w:lang w:val="en-ID"/>
+              </w:rPr>
+              <w:t xml:space="preserve"> </w:t>
+            </w:r>
+            <w:proofErr w:type="spellStart"/>
+            <w:r>
+              <w:rPr>
+                <w:rFonts w:eastAsia="Calibri"/>
+                <w:color w:val="000000"/>
+                <w:sz w:val="22"/>
+                <w:szCs w:val="22"/>
+                <w:lang w:val="en-ID"/>
+              </w:rPr>
+              <w:t>untuk</w:t>
+            </w:r>
+            <w:proofErr w:type="spellEnd"/>
+            <w:r>
+              <w:rPr>
+                <w:rFonts w:eastAsia="Calibri"/>
+                <w:color w:val="000000"/>
+                <w:sz w:val="22"/>
+                <w:szCs w:val="22"/>
+                <w:lang w:val="en-ID"/>
+              </w:rPr>
+              <w:t xml:space="preserve"> </w:t>
+            </w:r>
+            <w:proofErr w:type="spellStart"/>
+            <w:r>
+              <w:rPr>
+                <w:rFonts w:eastAsia="Calibri"/>
+                <w:color w:val="000000"/>
+                <w:sz w:val="22"/>
+                <w:szCs w:val="22"/>
+                <w:lang w:val="en-ID"/>
+              </w:rPr>
+              <w:t>menginputkan</w:t>
+            </w:r>
+            <w:proofErr w:type="spellEnd"/>
+            <w:r>
+              <w:rPr>
+                <w:rFonts w:eastAsia="Calibri"/>
+                <w:color w:val="000000"/>
+                <w:sz w:val="22"/>
+                <w:szCs w:val="22"/>
+                <w:lang w:val="en-ID"/>
+              </w:rPr>
+              <w:t xml:space="preserve"> NIK customer</w:t>
+            </w:r>
+          </w:p>
+        </w:tc>
+      </w:tr>
+      <w:tr>
+        <w:tc>
+          <w:tcPr>
+            <w:tcW w:w="988" w:type="dxa"/>
+          </w:tcPr>
+          <w:p>
+            <w:pPr>
+              <w:rPr>
+                <w:rFonts w:eastAsia="Calibri"/>
+                <w:color w:val="000000"/>
+                <w:sz w:val="22"/>
+                <w:szCs w:val="22"/>
+                <w:lang w:val="en-ID"/>
+              </w:rPr>
+            </w:pPr>
+            <w:r>
+              <w:rPr>
+                <w:rFonts w:eastAsia="Calibri"/>
+                <w:color w:val="000000"/>
+                <w:sz w:val="22"/>
+                <w:szCs w:val="22"/>
+                <w:lang w:val="en-ID"/>
+              </w:rPr>
+              <w:t>Text-field-3</w:t>
+            </w:r>
+          </w:p>
+        </w:tc>
+        <w:tc>
+          <w:tcPr>
+            <w:tcW w:w="992" w:type="dxa"/>
+          </w:tcPr>
+          <w:p>
+            <w:pPr>
+              <w:rPr>
+                <w:rFonts w:eastAsia="Calibri"/>
+                <w:color w:val="000000"/>
+                <w:sz w:val="22"/>
+                <w:szCs w:val="22"/>
+                <w:lang w:val="en-ID"/>
+              </w:rPr>
+            </w:pPr>
+            <w:r>
+              <w:rPr>
+                <w:rFonts w:eastAsia="Calibri"/>
+                <w:color w:val="000000"/>
+                <w:sz w:val="22"/>
+                <w:szCs w:val="22"/>
+                <w:lang w:val="en-ID"/>
+              </w:rPr>
+              <w:t>Text filed</w:t>
+            </w:r>
+          </w:p>
+        </w:tc>
+        <w:tc>
+          <w:tcPr>
+            <w:tcW w:w="992" w:type="dxa"/>
+          </w:tcPr>
+          <w:p>
+            <w:pPr>
+              <w:rPr>
+                <w:rFonts w:eastAsia="Calibri"/>
+                <w:color w:val="000000"/>
+                <w:sz w:val="22"/>
+                <w:szCs w:val="22"/>
+                <w:lang w:val="en-ID"/>
+              </w:rPr>
+            </w:pPr>
+            <w:r>
+              <w:rPr>
+                <w:rFonts w:eastAsia="Calibri"/>
+                <w:color w:val="000000"/>
+                <w:sz w:val="22"/>
+                <w:szCs w:val="22"/>
+                <w:lang w:val="en-ID"/>
+              </w:rPr>
+              <w:t xml:space="preserve">No. </w:t>
+            </w:r>
+            <w:proofErr w:type="spellStart"/>
+            <w:r>
+              <w:rPr>
+                <w:rFonts w:eastAsia="Calibri"/>
+                <w:color w:val="000000"/>
+                <w:sz w:val="22"/>
+                <w:szCs w:val="22"/>
+                <w:lang w:val="en-ID"/>
+              </w:rPr>
+              <w:t>kamar</w:t>
+            </w:r>
+            <w:proofErr w:type="spellEnd"/>
+          </w:p>
+        </w:tc>
+        <w:tc>
+          <w:tcPr>
+            <w:tcW w:w="6090" w:type="dxa"/>
+          </w:tcPr>
+          <w:p>
+            <w:pPr>
+              <w:rPr>
+                <w:rFonts w:eastAsia="Calibri"/>
+                <w:color w:val="000000"/>
+                <w:sz w:val="22"/>
+                <w:szCs w:val="22"/>
+                <w:lang w:val="en-ID"/>
+              </w:rPr>
+            </w:pPr>
+            <w:proofErr w:type="spellStart"/>
+            <w:r>
+              <w:rPr>
+                <w:rFonts w:eastAsia="Calibri"/>
+                <w:color w:val="000000"/>
+                <w:sz w:val="22"/>
+                <w:szCs w:val="22"/>
+                <w:lang w:val="en-ID"/>
+              </w:rPr>
+              <w:t>Digunakan</w:t>
+            </w:r>
+            <w:proofErr w:type="spellEnd"/>
+            <w:r>
+              <w:rPr>
+                <w:rFonts w:eastAsia="Calibri"/>
+                <w:color w:val="000000"/>
+                <w:sz w:val="22"/>
+                <w:szCs w:val="22"/>
+                <w:lang w:val="en-ID"/>
+              </w:rPr>
+              <w:t xml:space="preserve"> </w:t>
+            </w:r>
+            <w:proofErr w:type="spellStart"/>
+            <w:r>
+              <w:rPr>
+                <w:rFonts w:eastAsia="Calibri"/>
+                <w:color w:val="000000"/>
+                <w:sz w:val="22"/>
+                <w:szCs w:val="22"/>
+                <w:lang w:val="en-ID"/>
+              </w:rPr>
+              <w:t>untuk</w:t>
+            </w:r>
+            <w:proofErr w:type="spellEnd"/>
+            <w:r>
+              <w:rPr>
+                <w:rFonts w:eastAsia="Calibri"/>
+                <w:color w:val="000000"/>
+                <w:sz w:val="22"/>
+                <w:szCs w:val="22"/>
+                <w:lang w:val="en-ID"/>
+              </w:rPr>
+              <w:t xml:space="preserve"> </w:t>
+            </w:r>
+            <w:proofErr w:type="spellStart"/>
+            <w:r>
+              <w:rPr>
+                <w:rFonts w:eastAsia="Calibri"/>
+                <w:color w:val="000000"/>
+                <w:sz w:val="22"/>
+                <w:szCs w:val="22"/>
+                <w:lang w:val="en-ID"/>
+              </w:rPr>
+              <w:t>menginputkan</w:t>
+            </w:r>
+            <w:proofErr w:type="spellEnd"/>
+            <w:r>
+              <w:rPr>
+                <w:rFonts w:eastAsia="Calibri"/>
+                <w:color w:val="000000"/>
+                <w:sz w:val="22"/>
+                <w:szCs w:val="22"/>
+                <w:lang w:val="en-ID"/>
+              </w:rPr>
+              <w:t xml:space="preserve"> no. </w:t>
+            </w:r>
+            <w:proofErr w:type="spellStart"/>
+            <w:r>
+              <w:rPr>
+                <w:rFonts w:eastAsia="Calibri"/>
+                <w:color w:val="000000"/>
+                <w:sz w:val="22"/>
+                <w:szCs w:val="22"/>
+                <w:lang w:val="en-ID"/>
+              </w:rPr>
+              <w:t>kamar</w:t>
+            </w:r>
+            <w:proofErr w:type="spellEnd"/>
+            <w:r>
+              <w:rPr>
+                <w:rFonts w:eastAsia="Calibri"/>
+                <w:color w:val="000000"/>
+                <w:sz w:val="22"/>
+                <w:szCs w:val="22"/>
+                <w:lang w:val="en-ID"/>
+              </w:rPr>
+              <w:t xml:space="preserve"> </w:t>
+            </w:r>
+            <w:proofErr w:type="spellStart"/>
+            <w:r>
+              <w:rPr>
+                <w:rFonts w:eastAsia="Calibri"/>
+                <w:color w:val="000000"/>
+                <w:sz w:val="22"/>
+                <w:szCs w:val="22"/>
+                <w:lang w:val="en-ID"/>
+              </w:rPr>
+              <w:t>pelanggan</w:t>
+            </w:r>
+            <w:proofErr w:type="spellEnd"/>
+          </w:p>
+        </w:tc>
+      </w:tr>
+      <w:tr>
+        <w:tc>
+          <w:tcPr>
+            <w:tcW w:w="988" w:type="dxa"/>
+          </w:tcPr>
+          <w:p>
+            <w:pPr>
+              <w:rPr>
+                <w:rFonts w:eastAsia="Calibri"/>
+                <w:color w:val="000000"/>
+                <w:sz w:val="22"/>
+                <w:szCs w:val="22"/>
+                <w:lang w:val="en-ID"/>
+              </w:rPr>
+            </w:pPr>
+            <w:bookmarkStart w:id="30" w:name="_GoBack" w:colFirst="2" w:colLast="2"/>
+            <w:r>
+              <w:rPr>
+                <w:rFonts w:eastAsia="Calibri"/>
+                <w:color w:val="000000"/>
+                <w:sz w:val="22"/>
+                <w:szCs w:val="22"/>
+                <w:lang w:val="en-ID"/>
+              </w:rPr>
+              <w:t>Text-field-4</w:t>
+            </w:r>
+          </w:p>
+        </w:tc>
+        <w:tc>
+          <w:tcPr>
+            <w:tcW w:w="992" w:type="dxa"/>
+          </w:tcPr>
+          <w:p>
+            <w:pPr>
+              <w:rPr>
+                <w:rFonts w:eastAsia="Calibri"/>
+                <w:color w:val="000000"/>
+                <w:sz w:val="22"/>
+                <w:szCs w:val="22"/>
+                <w:lang w:val="en-ID"/>
+              </w:rPr>
+            </w:pPr>
+            <w:r>
+              <w:rPr>
+                <w:rFonts w:eastAsia="Calibri"/>
+                <w:color w:val="000000"/>
+                <w:sz w:val="22"/>
+                <w:szCs w:val="22"/>
+                <w:lang w:val="en-ID"/>
+              </w:rPr>
+              <w:t>Text filed</w:t>
+            </w:r>
+          </w:p>
+        </w:tc>
+        <w:tc>
+          <w:tcPr>
+            <w:tcW w:w="992" w:type="dxa"/>
+          </w:tcPr>
+          <w:p>
+            <w:pPr>
+              <w:rPr>
+                <w:rFonts w:eastAsia="Calibri"/>
+                <w:color w:val="000000"/>
+                <w:sz w:val="22"/>
+                <w:szCs w:val="22"/>
+                <w:lang w:val="en-ID"/>
+              </w:rPr>
+            </w:pPr>
+            <w:proofErr w:type="spellStart"/>
+            <w:r>
+              <w:rPr>
+                <w:rFonts w:eastAsia="Calibri"/>
+                <w:color w:val="000000"/>
+                <w:sz w:val="22"/>
+                <w:szCs w:val="22"/>
+                <w:lang w:val="en-ID"/>
+              </w:rPr>
+              <w:t>FAsilitas</w:t>
+            </w:r>
+            <w:proofErr w:type="spellEnd"/>
+          </w:p>
+        </w:tc>
+        <w:tc>
+          <w:tcPr>
+            <w:tcW w:w="6090" w:type="dxa"/>
+          </w:tcPr>
+          <w:p>
+            <w:pPr>
+              <w:rPr>
+                <w:rFonts w:eastAsia="Calibri"/>
+                <w:color w:val="000000"/>
+                <w:sz w:val="22"/>
+                <w:szCs w:val="22"/>
+                <w:lang w:val="en-ID"/>
+              </w:rPr>
+            </w:pPr>
+            <w:proofErr w:type="spellStart"/>
+            <w:r>
+              <w:rPr>
+                <w:rFonts w:eastAsia="Calibri"/>
+                <w:color w:val="000000"/>
+                <w:sz w:val="22"/>
+                <w:szCs w:val="22"/>
+                <w:lang w:val="en-ID"/>
+              </w:rPr>
+              <w:t>Digunakan</w:t>
+            </w:r>
+            <w:proofErr w:type="spellEnd"/>
+            <w:r>
+              <w:rPr>
+                <w:rFonts w:eastAsia="Calibri"/>
+                <w:color w:val="000000"/>
+                <w:sz w:val="22"/>
+                <w:szCs w:val="22"/>
+                <w:lang w:val="en-ID"/>
+              </w:rPr>
+              <w:t xml:space="preserve"> </w:t>
+            </w:r>
+            <w:proofErr w:type="spellStart"/>
+            <w:r>
+              <w:rPr>
+                <w:rFonts w:eastAsia="Calibri"/>
+                <w:color w:val="000000"/>
+                <w:sz w:val="22"/>
+                <w:szCs w:val="22"/>
+                <w:lang w:val="en-ID"/>
+              </w:rPr>
+              <w:t>untuk</w:t>
+            </w:r>
+            <w:proofErr w:type="spellEnd"/>
+            <w:r>
+              <w:rPr>
+                <w:rFonts w:eastAsia="Calibri"/>
+                <w:color w:val="000000"/>
+                <w:sz w:val="22"/>
+                <w:szCs w:val="22"/>
+                <w:lang w:val="en-ID"/>
+              </w:rPr>
+              <w:t xml:space="preserve"> </w:t>
+            </w:r>
+            <w:proofErr w:type="spellStart"/>
+            <w:r>
+              <w:rPr>
+                <w:rFonts w:eastAsia="Calibri"/>
+                <w:color w:val="000000"/>
+                <w:sz w:val="22"/>
+                <w:szCs w:val="22"/>
+                <w:lang w:val="en-ID"/>
+              </w:rPr>
+              <w:t>menginputkan</w:t>
+            </w:r>
+            <w:proofErr w:type="spellEnd"/>
+            <w:r>
+              <w:rPr>
+                <w:rFonts w:eastAsia="Calibri"/>
+                <w:color w:val="000000"/>
+                <w:sz w:val="22"/>
+                <w:szCs w:val="22"/>
+                <w:lang w:val="en-ID"/>
+              </w:rPr>
+              <w:t xml:space="preserve"> data </w:t>
+            </w:r>
+            <w:proofErr w:type="spellStart"/>
+            <w:r>
+              <w:rPr>
+                <w:rFonts w:eastAsia="Calibri"/>
+                <w:color w:val="000000"/>
+                <w:sz w:val="22"/>
+                <w:szCs w:val="22"/>
+                <w:lang w:val="en-ID"/>
+              </w:rPr>
+              <w:t>fasilitas</w:t>
+            </w:r>
+            <w:proofErr w:type="spellEnd"/>
+            <w:r>
+              <w:rPr>
+                <w:rFonts w:eastAsia="Calibri"/>
+                <w:color w:val="000000"/>
+                <w:sz w:val="22"/>
+                <w:szCs w:val="22"/>
+                <w:lang w:val="en-ID"/>
+              </w:rPr>
+              <w:t xml:space="preserve"> yang </w:t>
+            </w:r>
+            <w:proofErr w:type="spellStart"/>
+            <w:r>
+              <w:rPr>
+                <w:rFonts w:eastAsia="Calibri"/>
+                <w:color w:val="000000"/>
+                <w:sz w:val="22"/>
+                <w:szCs w:val="22"/>
+                <w:lang w:val="en-ID"/>
+              </w:rPr>
+              <w:t>disewa</w:t>
+            </w:r>
+            <w:proofErr w:type="spellEnd"/>
+            <w:r>
+              <w:rPr>
+                <w:rFonts w:eastAsia="Calibri"/>
+                <w:color w:val="000000"/>
+                <w:sz w:val="22"/>
+                <w:szCs w:val="22"/>
+                <w:lang w:val="en-ID"/>
+              </w:rPr>
+              <w:t xml:space="preserve"> customer</w:t>
+            </w:r>
+          </w:p>
+        </w:tc>
+      </w:tr>
+      <w:bookmarkEnd w:id="30"/>
+      <w:tr>
+        <w:tc>
+          <w:tcPr>
+            <w:tcW w:w="988" w:type="dxa"/>
+          </w:tcPr>
+          <w:p>
+            <w:pPr>
+              <w:rPr>
+                <w:rFonts w:eastAsia="Calibri"/>
+                <w:color w:val="000000"/>
+                <w:sz w:val="22"/>
+                <w:szCs w:val="22"/>
+                <w:lang w:val="en-ID"/>
+              </w:rPr>
+            </w:pPr>
+            <w:r>
+              <w:rPr>
+                <w:rFonts w:eastAsia="Calibri"/>
+                <w:color w:val="000000"/>
+                <w:sz w:val="22"/>
+                <w:szCs w:val="22"/>
+                <w:lang w:val="en-ID"/>
+              </w:rPr>
+              <w:t>Text-field-5</w:t>
+            </w:r>
+          </w:p>
+        </w:tc>
+        <w:tc>
+          <w:tcPr>
+            <w:tcW w:w="992" w:type="dxa"/>
+          </w:tcPr>
+          <w:p>
+            <w:pPr>
+              <w:rPr>
+                <w:rFonts w:eastAsia="Calibri"/>
+                <w:color w:val="000000"/>
+                <w:sz w:val="22"/>
+                <w:szCs w:val="22"/>
+                <w:lang w:val="en-ID"/>
+              </w:rPr>
+            </w:pPr>
+            <w:r>
+              <w:rPr>
+                <w:rFonts w:eastAsia="Calibri"/>
+                <w:color w:val="000000"/>
+                <w:sz w:val="22"/>
+                <w:szCs w:val="22"/>
+                <w:lang w:val="en-ID"/>
+              </w:rPr>
+              <w:t>Text field</w:t>
+            </w:r>
+          </w:p>
+        </w:tc>
+        <w:tc>
+          <w:tcPr>
+            <w:tcW w:w="992" w:type="dxa"/>
+          </w:tcPr>
+          <w:p>
+            <w:pPr>
+              <w:rPr>
+                <w:rFonts w:eastAsia="Calibri"/>
+                <w:color w:val="000000"/>
+                <w:sz w:val="22"/>
+                <w:szCs w:val="22"/>
+                <w:lang w:val="en-ID"/>
+              </w:rPr>
+            </w:pPr>
+            <w:r>
+              <w:rPr>
+                <w:rFonts w:eastAsia="Calibri"/>
+                <w:color w:val="000000"/>
+                <w:sz w:val="22"/>
+                <w:szCs w:val="22"/>
+                <w:lang w:val="en-ID"/>
+              </w:rPr>
+              <w:t xml:space="preserve">Total </w:t>
+            </w:r>
+            <w:proofErr w:type="spellStart"/>
+            <w:r>
+              <w:rPr>
+                <w:rFonts w:eastAsia="Calibri"/>
+                <w:color w:val="000000"/>
+                <w:sz w:val="22"/>
+                <w:szCs w:val="22"/>
+                <w:lang w:val="en-ID"/>
+              </w:rPr>
+              <w:t>jumlah</w:t>
+            </w:r>
+            <w:proofErr w:type="spellEnd"/>
+          </w:p>
+        </w:tc>
+        <w:tc>
+          <w:tcPr>
+            <w:tcW w:w="6090" w:type="dxa"/>
+          </w:tcPr>
+          <w:p>
+            <w:pPr>
+              <w:rPr>
+                <w:rFonts w:eastAsia="Calibri"/>
+                <w:color w:val="000000"/>
+                <w:sz w:val="22"/>
+                <w:szCs w:val="22"/>
+                <w:lang w:val="en-ID"/>
+              </w:rPr>
+            </w:pPr>
+            <w:proofErr w:type="spellStart"/>
+            <w:r>
+              <w:rPr>
+                <w:rFonts w:eastAsia="Calibri"/>
+                <w:color w:val="000000"/>
+                <w:sz w:val="22"/>
+                <w:szCs w:val="22"/>
+                <w:lang w:val="en-ID"/>
+              </w:rPr>
+              <w:t>Digunakan</w:t>
+            </w:r>
+            <w:proofErr w:type="spellEnd"/>
+            <w:r>
+              <w:rPr>
+                <w:rFonts w:eastAsia="Calibri"/>
+                <w:color w:val="000000"/>
+                <w:sz w:val="22"/>
+                <w:szCs w:val="22"/>
+                <w:lang w:val="en-ID"/>
+              </w:rPr>
+              <w:t xml:space="preserve"> </w:t>
+            </w:r>
+            <w:proofErr w:type="spellStart"/>
+            <w:r>
+              <w:rPr>
+                <w:rFonts w:eastAsia="Calibri"/>
+                <w:color w:val="000000"/>
+                <w:sz w:val="22"/>
+                <w:szCs w:val="22"/>
+                <w:lang w:val="en-ID"/>
+              </w:rPr>
+              <w:t>untuk</w:t>
+            </w:r>
+            <w:proofErr w:type="spellEnd"/>
+            <w:r>
+              <w:rPr>
+                <w:rFonts w:eastAsia="Calibri"/>
+                <w:color w:val="000000"/>
+                <w:sz w:val="22"/>
+                <w:szCs w:val="22"/>
+                <w:lang w:val="en-ID"/>
+              </w:rPr>
+              <w:t xml:space="preserve"> </w:t>
+            </w:r>
+            <w:proofErr w:type="spellStart"/>
+            <w:r>
+              <w:rPr>
+                <w:rFonts w:eastAsia="Calibri"/>
+                <w:color w:val="000000"/>
+                <w:sz w:val="22"/>
+                <w:szCs w:val="22"/>
+                <w:lang w:val="en-ID"/>
+              </w:rPr>
+              <w:t>menginputkan</w:t>
+            </w:r>
+            <w:proofErr w:type="spellEnd"/>
+            <w:r>
+              <w:rPr>
+                <w:rFonts w:eastAsia="Calibri"/>
+                <w:color w:val="000000"/>
+                <w:sz w:val="22"/>
+                <w:szCs w:val="22"/>
+                <w:lang w:val="en-ID"/>
+              </w:rPr>
+              <w:t xml:space="preserve"> total </w:t>
+            </w:r>
+            <w:proofErr w:type="spellStart"/>
+            <w:r>
+              <w:rPr>
+                <w:rFonts w:eastAsia="Calibri"/>
+                <w:color w:val="000000"/>
+                <w:sz w:val="22"/>
+                <w:szCs w:val="22"/>
+                <w:lang w:val="en-ID"/>
+              </w:rPr>
+              <w:t>jumlah</w:t>
+            </w:r>
+            <w:proofErr w:type="spellEnd"/>
+            <w:r>
+              <w:rPr>
+                <w:rFonts w:eastAsia="Calibri"/>
+                <w:color w:val="000000"/>
+                <w:sz w:val="22"/>
+                <w:szCs w:val="22"/>
+                <w:lang w:val="en-ID"/>
+              </w:rPr>
+              <w:t xml:space="preserve"> </w:t>
+            </w:r>
+            <w:proofErr w:type="spellStart"/>
+            <w:r>
+              <w:rPr>
+                <w:rFonts w:eastAsia="Calibri"/>
+                <w:color w:val="000000"/>
+                <w:sz w:val="22"/>
+                <w:szCs w:val="22"/>
+                <w:lang w:val="en-ID"/>
+              </w:rPr>
+              <w:t>harga</w:t>
+            </w:r>
+            <w:proofErr w:type="spellEnd"/>
+            <w:r>
+              <w:rPr>
+                <w:rFonts w:eastAsia="Calibri"/>
+                <w:color w:val="000000"/>
+                <w:sz w:val="22"/>
+                <w:szCs w:val="22"/>
+                <w:lang w:val="en-ID"/>
+              </w:rPr>
+              <w:t xml:space="preserve"> </w:t>
+            </w:r>
+            <w:proofErr w:type="spellStart"/>
+            <w:r>
+              <w:rPr>
+                <w:rFonts w:eastAsia="Calibri"/>
+                <w:color w:val="000000"/>
+                <w:sz w:val="22"/>
+                <w:szCs w:val="22"/>
+                <w:lang w:val="en-ID"/>
+              </w:rPr>
+              <w:t>sewa</w:t>
+            </w:r>
+            <w:proofErr w:type="spellEnd"/>
+            <w:r>
+              <w:rPr>
+                <w:rFonts w:eastAsia="Calibri"/>
+                <w:color w:val="000000"/>
+                <w:sz w:val="22"/>
+                <w:szCs w:val="22"/>
+                <w:lang w:val="en-ID"/>
+              </w:rPr>
+              <w:t xml:space="preserve"> </w:t>
+            </w:r>
+            <w:proofErr w:type="spellStart"/>
+            <w:r>
+              <w:rPr>
+                <w:rFonts w:eastAsia="Calibri"/>
+                <w:color w:val="000000"/>
+                <w:sz w:val="22"/>
+                <w:szCs w:val="22"/>
+                <w:lang w:val="en-ID"/>
+              </w:rPr>
+              <w:t>dari</w:t>
+            </w:r>
+            <w:proofErr w:type="spellEnd"/>
+            <w:r>
+              <w:rPr>
+                <w:rFonts w:eastAsia="Calibri"/>
+                <w:color w:val="000000"/>
+                <w:sz w:val="22"/>
+                <w:szCs w:val="22"/>
+                <w:lang w:val="en-ID"/>
+              </w:rPr>
+              <w:t xml:space="preserve"> </w:t>
+            </w:r>
+            <w:proofErr w:type="spellStart"/>
+            <w:r>
+              <w:rPr>
+                <w:rFonts w:eastAsia="Calibri"/>
+                <w:color w:val="000000"/>
+                <w:sz w:val="22"/>
+                <w:szCs w:val="22"/>
+                <w:lang w:val="en-ID"/>
+              </w:rPr>
+              <w:t>Cuatomer</w:t>
+            </w:r>
+            <w:proofErr w:type="spellEnd"/>
+          </w:p>
+        </w:tc>
+      </w:tr>
+      <w:tr>
+        <w:tc>
+          <w:tcPr>
+            <w:tcW w:w="988" w:type="dxa"/>
+          </w:tcPr>
+          <w:p>
+            <w:pPr>
+              <w:rPr>
+                <w:rFonts w:eastAsia="Calibri"/>
+                <w:color w:val="000000"/>
+                <w:sz w:val="22"/>
+                <w:szCs w:val="22"/>
+                <w:lang w:val="en-ID"/>
+              </w:rPr>
+            </w:pPr>
+            <w:r>
+              <w:rPr>
+                <w:rFonts w:eastAsia="Calibri"/>
+                <w:color w:val="000000"/>
+                <w:sz w:val="22"/>
+                <w:szCs w:val="22"/>
+                <w:lang w:val="en-ID"/>
+              </w:rPr>
+              <w:t>Btn-1</w:t>
+            </w:r>
+          </w:p>
+        </w:tc>
+        <w:tc>
+          <w:tcPr>
+            <w:tcW w:w="992" w:type="dxa"/>
+          </w:tcPr>
+          <w:p>
+            <w:pPr>
+              <w:rPr>
+                <w:rFonts w:eastAsia="Calibri"/>
+                <w:color w:val="000000"/>
+                <w:sz w:val="22"/>
+                <w:szCs w:val="22"/>
+                <w:lang w:val="en-ID"/>
+              </w:rPr>
+            </w:pPr>
+            <w:r>
+              <w:rPr>
+                <w:rFonts w:eastAsia="Calibri"/>
+                <w:color w:val="000000"/>
+                <w:sz w:val="22"/>
+                <w:szCs w:val="22"/>
+                <w:lang w:val="en-ID"/>
+              </w:rPr>
+              <w:t>Button</w:t>
+            </w:r>
+          </w:p>
+        </w:tc>
+        <w:tc>
+          <w:tcPr>
+            <w:tcW w:w="992" w:type="dxa"/>
+          </w:tcPr>
+          <w:p>
+            <w:pPr>
+              <w:rPr>
+                <w:rFonts w:eastAsia="Calibri"/>
+                <w:color w:val="000000"/>
+                <w:sz w:val="22"/>
+                <w:szCs w:val="22"/>
+                <w:lang w:val="en-ID"/>
+              </w:rPr>
+            </w:pPr>
+            <w:r>
+              <w:rPr>
+                <w:rFonts w:eastAsia="Calibri"/>
+                <w:color w:val="000000"/>
+                <w:sz w:val="22"/>
+                <w:szCs w:val="22"/>
+                <w:lang w:val="en-ID"/>
+              </w:rPr>
+              <w:t>Check in</w:t>
+            </w:r>
+          </w:p>
+        </w:tc>
+        <w:tc>
+          <w:tcPr>
+            <w:tcW w:w="6090" w:type="dxa"/>
+          </w:tcPr>
+          <w:p>
+            <w:pPr>
+              <w:rPr>
+                <w:rFonts w:eastAsia="Calibri"/>
+                <w:color w:val="000000"/>
+                <w:sz w:val="22"/>
+                <w:szCs w:val="22"/>
+                <w:lang w:val="en-ID"/>
+              </w:rPr>
+            </w:pPr>
+            <w:r>
+              <w:rPr>
+                <w:rFonts w:eastAsia="Calibri"/>
+                <w:color w:val="000000"/>
+                <w:sz w:val="22"/>
+                <w:szCs w:val="22"/>
+                <w:lang w:val="en-ID"/>
+              </w:rPr>
+              <w:t xml:space="preserve">Akan </w:t>
+            </w:r>
+            <w:proofErr w:type="spellStart"/>
+            <w:r>
+              <w:rPr>
+                <w:rFonts w:eastAsia="Calibri"/>
+                <w:color w:val="000000"/>
+                <w:sz w:val="22"/>
+                <w:szCs w:val="22"/>
+                <w:lang w:val="en-ID"/>
+              </w:rPr>
+              <w:t>menuju</w:t>
+            </w:r>
+            <w:proofErr w:type="spellEnd"/>
+            <w:r>
+              <w:rPr>
+                <w:rFonts w:eastAsia="Calibri"/>
+                <w:color w:val="000000"/>
+                <w:sz w:val="22"/>
+                <w:szCs w:val="22"/>
+                <w:lang w:val="en-ID"/>
+              </w:rPr>
+              <w:t xml:space="preserve"> </w:t>
+            </w:r>
+            <w:proofErr w:type="spellStart"/>
+            <w:r>
+              <w:rPr>
+                <w:rFonts w:eastAsia="Calibri"/>
+                <w:color w:val="000000"/>
+                <w:sz w:val="22"/>
+                <w:szCs w:val="22"/>
+                <w:lang w:val="en-ID"/>
+              </w:rPr>
+              <w:t>kehalaman</w:t>
+            </w:r>
+            <w:proofErr w:type="spellEnd"/>
+            <w:r>
+              <w:rPr>
+                <w:rFonts w:eastAsia="Calibri"/>
+                <w:color w:val="000000"/>
+                <w:sz w:val="22"/>
+                <w:szCs w:val="22"/>
+                <w:lang w:val="en-ID"/>
+              </w:rPr>
+              <w:t xml:space="preserve"> </w:t>
+            </w:r>
+            <w:proofErr w:type="spellStart"/>
+            <w:r>
+              <w:rPr>
+                <w:rFonts w:eastAsia="Calibri"/>
+                <w:color w:val="000000"/>
+                <w:sz w:val="22"/>
+                <w:szCs w:val="22"/>
+                <w:lang w:val="en-ID"/>
+              </w:rPr>
+              <w:t>cetak</w:t>
+            </w:r>
+            <w:proofErr w:type="spellEnd"/>
+            <w:r>
+              <w:rPr>
+                <w:rFonts w:eastAsia="Calibri"/>
+                <w:color w:val="000000"/>
+                <w:sz w:val="22"/>
+                <w:szCs w:val="22"/>
+                <w:lang w:val="en-ID"/>
+              </w:rPr>
+              <w:t xml:space="preserve"> </w:t>
+            </w:r>
+            <w:proofErr w:type="spellStart"/>
+            <w:r>
+              <w:rPr>
+                <w:rFonts w:eastAsia="Calibri"/>
+                <w:color w:val="000000"/>
+                <w:sz w:val="22"/>
+                <w:szCs w:val="22"/>
+                <w:lang w:val="en-ID"/>
+              </w:rPr>
+              <w:t>laporan</w:t>
+            </w:r>
+            <w:proofErr w:type="spellEnd"/>
+          </w:p>
+        </w:tc>
+      </w:tr>
+    </w:tbl>
     <w:p>
       <w:pPr>
-        <w:jc w:val="both"/>
-        <w:rPr>
-          <w:rFonts w:eastAsia="Calibri"/>
+        <w:rPr>
+          <w:rFonts w:eastAsia="Calibri"/>
+          <w:b/>
+          <w:color w:val="000000"/>
           <w:sz w:val="22"/>
           <w:szCs w:val="22"/>
           <w:lang w:val="en-ID"/>
         </w:rPr>
       </w:pPr>
-      <w:r>
-        <w:rPr>
-          <w:rFonts w:eastAsia="Calibri"/>
-          <w:noProof/>
-          <w:sz w:val="22"/>
-          <w:szCs w:val="22"/>
-          <w:lang w:val="en-US"/>
-        </w:rPr>
-        <w:lastRenderedPageBreak/>
-        <w:drawing>
-          <wp:inline distT="114300" distB="114300" distL="114300" distR="114300">
-            <wp:extent cx="5762625" cy="4318000"/>
-            <wp:effectExtent l="0" t="0" r="0" b="0"/>
-            <wp:docPr id="20" name="image12.png"/>
-            <wp:cNvGraphicFramePr/>
-            <a:graphic xmlns:a="http://schemas.openxmlformats.org/drawingml/2006/main">
-              <a:graphicData uri="http://schemas.openxmlformats.org/drawingml/2006/picture">
-                <pic:pic xmlns:pic="http://schemas.openxmlformats.org/drawingml/2006/picture">
-                  <pic:nvPicPr>
-                    <pic:cNvPr id="0" name="image12.png"/>
-                    <pic:cNvPicPr preferRelativeResize="0"/>
-                  </pic:nvPicPr>
-                  <pic:blipFill>
-                    <a:blip r:embed="rId21"/>
-                    <a:srcRect/>
-                    <a:stretch>
-                      <a:fillRect/>
-                    </a:stretch>
-                  </pic:blipFill>
-                  <pic:spPr>
-                    <a:xfrm>
-                      <a:off x="0" y="0"/>
-                      <a:ext cx="5762625" cy="4318000"/>
-                    </a:xfrm>
-                    <a:prstGeom prst="rect">
-                      <a:avLst/>
-                    </a:prstGeom>
-                    <a:ln/>
-                  </pic:spPr>
-                </pic:pic>
-              </a:graphicData>
-            </a:graphic>
-          </wp:inline>
-        </w:drawing>
-      </w:r>
-    </w:p>
-    <w:p>
-      <w:pPr>
-        <w:pStyle w:val="Heading7"/>
-        <w:rPr>
-          <w:rFonts w:ascii="Times New Roman" w:eastAsia="Calibri" w:hAnsi="Times New Roman" w:cs="Times New Roman"/>
-          <w:lang w:val="en-ID"/>
-        </w:rPr>
-      </w:pPr>
-      <w:bookmarkStart w:id="40" w:name="_Toc7631236"/>
-      <w:r>
-        <w:rPr>
-          <w:rFonts w:ascii="Times New Roman" w:eastAsia="Calibri" w:hAnsi="Times New Roman" w:cs="Times New Roman"/>
-          <w:lang w:val="en-ID"/>
-        </w:rPr>
-        <w:t>Gambar 1</w:t>
-      </w:r>
-      <w:r>
-        <w:rPr>
-          <w:rFonts w:ascii="Times New Roman" w:eastAsia="Calibri" w:hAnsi="Times New Roman" w:cs="Times New Roman"/>
-          <w:lang w:val="en-ID"/>
-        </w:rPr>
-        <w:t>1</w:t>
-      </w:r>
-      <w:r>
-        <w:rPr>
-          <w:rFonts w:ascii="Times New Roman" w:eastAsia="Calibri" w:hAnsi="Times New Roman" w:cs="Times New Roman"/>
-          <w:lang w:val="en-ID"/>
-        </w:rPr>
-        <w:t xml:space="preserve">. </w:t>
-      </w:r>
-      <w:proofErr w:type="spellStart"/>
-      <w:r>
-        <w:rPr>
-          <w:rFonts w:ascii="Times New Roman" w:eastAsia="Calibri" w:hAnsi="Times New Roman" w:cs="Times New Roman"/>
-          <w:lang w:val="en-ID"/>
-        </w:rPr>
-        <w:t>Mockup</w:t>
-      </w:r>
-      <w:proofErr w:type="spellEnd"/>
-      <w:r>
-        <w:rPr>
-          <w:rFonts w:ascii="Times New Roman" w:eastAsia="Calibri" w:hAnsi="Times New Roman" w:cs="Times New Roman"/>
-          <w:lang w:val="en-ID"/>
-        </w:rPr>
-        <w:t xml:space="preserve"> Check-In</w:t>
-      </w:r>
-      <w:bookmarkEnd w:id="40"/>
-    </w:p>
-    <w:p>
-      <w:pPr>
-        <w:pStyle w:val="Heading3"/>
-        <w:numPr>
-          <w:ilvl w:val="2"/>
-          <w:numId w:val="2"/>
-        </w:numPr>
-        <w:jc w:val="both"/>
-        <w:rPr>
-          <w:rFonts w:ascii="Times New Roman" w:eastAsia="Calibri" w:hAnsi="Times New Roman" w:cs="Times New Roman"/>
-          <w:b w:val="0"/>
-          <w:i/>
-          <w:color w:val="000000"/>
-          <w:sz w:val="22"/>
-          <w:szCs w:val="22"/>
-          <w:lang w:val="en-ID"/>
-        </w:rPr>
-      </w:pPr>
-      <w:bookmarkStart w:id="41" w:name="_Toc7630595"/>
-      <w:proofErr w:type="spellStart"/>
-      <w:r>
-        <w:rPr>
-          <w:rFonts w:ascii="Times New Roman" w:eastAsia="Calibri" w:hAnsi="Times New Roman" w:cs="Times New Roman"/>
-          <w:b w:val="0"/>
-          <w:sz w:val="22"/>
-          <w:szCs w:val="22"/>
-          <w:lang w:val="en-ID"/>
-        </w:rPr>
-        <w:t>Desain</w:t>
-      </w:r>
-      <w:proofErr w:type="spellEnd"/>
-      <w:r>
-        <w:rPr>
-          <w:rFonts w:ascii="Times New Roman" w:eastAsia="Calibri" w:hAnsi="Times New Roman" w:cs="Times New Roman"/>
-          <w:b w:val="0"/>
-          <w:sz w:val="22"/>
-          <w:szCs w:val="22"/>
-          <w:lang w:val="en-ID"/>
-        </w:rPr>
-        <w:t xml:space="preserve"> </w:t>
-      </w:r>
-      <w:r>
-        <w:rPr>
-          <w:rFonts w:ascii="Times New Roman" w:eastAsia="Calibri" w:hAnsi="Times New Roman" w:cs="Times New Roman"/>
-          <w:b w:val="0"/>
-          <w:i/>
-          <w:sz w:val="22"/>
-          <w:szCs w:val="22"/>
-          <w:lang w:val="en-ID"/>
-        </w:rPr>
-        <w:t>Report</w:t>
-      </w:r>
-      <w:bookmarkEnd w:id="41"/>
-    </w:p>
-    <w:p>
-      <w:pPr>
-        <w:rPr>
-          <w:rFonts w:eastAsia="Calibri"/>
-          <w:lang w:val="en-ID"/>
-        </w:rPr>
-      </w:pPr>
-      <w:r>
-        <w:rPr>
-          <w:rFonts w:eastAsia="Calibri"/>
-          <w:noProof/>
-          <w:lang w:val="en-US"/>
-        </w:rPr>
-        <w:drawing>
-          <wp:inline distT="0" distB="0" distL="0" distR="0">
-            <wp:extent cx="5760720" cy="1363028"/>
-            <wp:effectExtent l="0" t="0" r="0" b="8890"/>
-            <wp:docPr id="22" name="Picture 22"/>
-            <wp:cNvGraphicFramePr>
-              <a:graphicFrameLocks xmlns:a="http://schemas.openxmlformats.org/drawingml/2006/main" noChangeAspect="1"/>
-            </wp:cNvGraphicFramePr>
-            <a:graphic xmlns:a="http://schemas.openxmlformats.org/drawingml/2006/main">
-              <a:graphicData uri="http://schemas.openxmlformats.org/drawingml/2006/picture">
-                <pic:pic xmlns:pic="http://schemas.openxmlformats.org/drawingml/2006/picture">
-                  <pic:nvPicPr>
-                    <pic:cNvPr id="0" name="Picture 1"/>
-                    <pic:cNvPicPr>
-                      <a:picLocks noChangeAspect="1" noChangeArrowheads="1"/>
-                    </pic:cNvPicPr>
-                  </pic:nvPicPr>
-                  <pic:blipFill>
-                    <a:blip r:embed="rId22">
-                      <a:extLst>
-                        <a:ext uri="{28A0092B-C50C-407E-A947-70E740481C1C}">
-                          <a14:useLocalDpi xmlns:a14="http://schemas.microsoft.com/office/drawing/2010/main" val="0"/>
-                        </a:ext>
-                      </a:extLst>
-                    </a:blip>
-                    <a:srcRect/>
-                    <a:stretch>
-                      <a:fillRect/>
-                    </a:stretch>
-                  </pic:blipFill>
-                  <pic:spPr bwMode="auto">
-                    <a:xfrm>
-                      <a:off x="0" y="0"/>
-                      <a:ext cx="5760720" cy="1363028"/>
-                    </a:xfrm>
-                    <a:prstGeom prst="rect">
-                      <a:avLst/>
-                    </a:prstGeom>
-                    <a:noFill/>
-                    <a:ln>
-                      <a:noFill/>
-                    </a:ln>
-                  </pic:spPr>
-                </pic:pic>
-              </a:graphicData>
-            </a:graphic>
-          </wp:inline>
-        </w:drawing>
-      </w:r>
-    </w:p>
-    <w:p>
-      <w:pPr>
-        <w:pStyle w:val="Heading7"/>
-        <w:rPr>
-          <w:rFonts w:ascii="Times New Roman" w:hAnsi="Times New Roman" w:cs="Times New Roman"/>
-          <w:lang w:val="en-ID"/>
-        </w:rPr>
-      </w:pPr>
-      <w:bookmarkStart w:id="42" w:name="_Toc7631237"/>
-      <w:r>
-        <w:rPr>
-          <w:rFonts w:ascii="Times New Roman" w:hAnsi="Times New Roman" w:cs="Times New Roman"/>
-          <w:lang w:val="en-ID"/>
-        </w:rPr>
-        <w:t>Gambar 1</w:t>
-      </w:r>
-      <w:r>
-        <w:rPr>
-          <w:rFonts w:ascii="Times New Roman" w:hAnsi="Times New Roman" w:cs="Times New Roman"/>
-          <w:lang w:val="en-ID"/>
-        </w:rPr>
-        <w:t>2</w:t>
-      </w:r>
-      <w:r>
-        <w:rPr>
-          <w:rFonts w:ascii="Times New Roman" w:hAnsi="Times New Roman" w:cs="Times New Roman"/>
-          <w:lang w:val="en-ID"/>
-        </w:rPr>
-        <w:t xml:space="preserve">. </w:t>
-      </w:r>
-      <w:proofErr w:type="spellStart"/>
-      <w:r>
-        <w:rPr>
-          <w:rFonts w:ascii="Times New Roman" w:hAnsi="Times New Roman" w:cs="Times New Roman"/>
-          <w:lang w:val="en-ID"/>
-        </w:rPr>
-        <w:t>Contoh</w:t>
-      </w:r>
-      <w:proofErr w:type="spellEnd"/>
-      <w:r>
-        <w:rPr>
-          <w:rFonts w:ascii="Times New Roman" w:hAnsi="Times New Roman" w:cs="Times New Roman"/>
-          <w:lang w:val="en-ID"/>
-        </w:rPr>
-        <w:t xml:space="preserve"> </w:t>
-      </w:r>
-      <w:proofErr w:type="spellStart"/>
-      <w:r>
-        <w:rPr>
-          <w:rFonts w:ascii="Times New Roman" w:hAnsi="Times New Roman" w:cs="Times New Roman"/>
-          <w:lang w:val="en-ID"/>
-        </w:rPr>
-        <w:t>Laporan</w:t>
-      </w:r>
-      <w:proofErr w:type="spellEnd"/>
-      <w:r>
-        <w:rPr>
-          <w:rFonts w:ascii="Times New Roman" w:hAnsi="Times New Roman" w:cs="Times New Roman"/>
-          <w:lang w:val="en-ID"/>
-        </w:rPr>
-        <w:t xml:space="preserve"> </w:t>
-      </w:r>
-      <w:proofErr w:type="spellStart"/>
-      <w:r>
-        <w:rPr>
-          <w:rFonts w:ascii="Times New Roman" w:hAnsi="Times New Roman" w:cs="Times New Roman"/>
-          <w:lang w:val="en-ID"/>
-        </w:rPr>
-        <w:t>Bulanan</w:t>
-      </w:r>
-      <w:bookmarkEnd w:id="42"/>
-      <w:proofErr w:type="spellEnd"/>
-    </w:p>
-    <w:p>
-      <w:pPr>
-        <w:pBdr>
-          <w:top w:val="nil"/>
-          <w:left w:val="nil"/>
-          <w:bottom w:val="nil"/>
-          <w:right w:val="nil"/>
-          <w:between w:val="nil"/>
-        </w:pBdr>
-        <w:jc w:val="both"/>
-        <w:rPr>
-          <w:rFonts w:eastAsia="Calibri"/>
-          <w:i/>
-          <w:color w:val="000000"/>
-          <w:sz w:val="22"/>
-          <w:szCs w:val="22"/>
-          <w:lang w:val="en-ID"/>
-        </w:rPr>
-      </w:pPr>
-    </w:p>
-    <w:p>
-      <w:pPr>
-        <w:rPr>
-          <w:rFonts w:eastAsia="Calibri"/>
-          <w:i/>
-          <w:color w:val="000000"/>
-          <w:sz w:val="22"/>
-          <w:szCs w:val="22"/>
-          <w:lang w:val="en-ID"/>
-        </w:rPr>
-      </w:pPr>
-      <w:r>
-        <w:rPr>
-          <w:lang w:val="en-ID"/>
-        </w:rPr>
-        <w:br w:type="page"/>
-      </w:r>
     </w:p>
     <w:p>
       <w:pPr>
@@ -23443,18 +25585,17 @@
           <w:lang w:val="en-ID"/>
         </w:rPr>
       </w:pPr>
-      <w:bookmarkStart w:id="43" w:name="_Toc6800705"/>
-      <w:bookmarkStart w:id="44" w:name="_Toc7630596"/>
+      <w:bookmarkStart w:id="31" w:name="_Toc6800705"/>
+      <w:bookmarkStart w:id="32" w:name="_Toc7630596"/>
       <w:r>
         <w:rPr>
           <w:rFonts w:ascii="Times New Roman" w:eastAsia="Calibri" w:hAnsi="Times New Roman" w:cs="Times New Roman"/>
           <w:lang w:val="en-ID"/>
         </w:rPr>
-        <w:lastRenderedPageBreak/>
         <w:t>MATRIKS KERUNUTAN</w:t>
       </w:r>
-      <w:bookmarkEnd w:id="43"/>
-      <w:bookmarkEnd w:id="44"/>
+      <w:bookmarkEnd w:id="31"/>
+      <w:bookmarkEnd w:id="32"/>
     </w:p>
     <w:p>
       <w:pPr>
@@ -23741,6 +25882,7 @@
                 <w:szCs w:val="22"/>
                 <w:lang w:val="en-ID"/>
               </w:rPr>
+              <w:lastRenderedPageBreak/>
               <w:t>FR-02</w:t>
             </w:r>
           </w:p>
@@ -24404,10 +26546,10 @@
           <w:lang w:val="en-ID"/>
         </w:rPr>
       </w:pPr>
-      <w:bookmarkStart w:id="45" w:name="_3whwml4" w:colFirst="0" w:colLast="0"/>
-      <w:bookmarkStart w:id="46" w:name="_Toc6800706"/>
-      <w:bookmarkStart w:id="47" w:name="_Toc7630597"/>
-      <w:bookmarkEnd w:id="45"/>
+      <w:bookmarkStart w:id="33" w:name="_3whwml4" w:colFirst="0" w:colLast="0"/>
+      <w:bookmarkStart w:id="34" w:name="_Toc6800706"/>
+      <w:bookmarkStart w:id="35" w:name="_Toc7630597"/>
+      <w:bookmarkEnd w:id="33"/>
       <w:r>
         <w:rPr>
           <w:rFonts w:ascii="Times New Roman" w:eastAsia="Calibri" w:hAnsi="Times New Roman" w:cs="Times New Roman"/>
@@ -24416,8 +26558,8 @@
         <w:lastRenderedPageBreak/>
         <w:t>LAMPIRAN</w:t>
       </w:r>
-      <w:bookmarkEnd w:id="46"/>
-      <w:bookmarkEnd w:id="47"/>
+      <w:bookmarkEnd w:id="34"/>
+      <w:bookmarkEnd w:id="35"/>
     </w:p>
     <w:p>
       <w:pPr>
@@ -24450,8 +26592,8 @@
           <w:lang w:val="en-ID"/>
         </w:rPr>
       </w:pPr>
-      <w:bookmarkStart w:id="48" w:name="_Toc6800707"/>
-      <w:bookmarkStart w:id="49" w:name="_Toc7630598"/>
+      <w:bookmarkStart w:id="36" w:name="_Toc6800707"/>
+      <w:bookmarkStart w:id="37" w:name="_Toc7630598"/>
       <w:r>
         <w:rPr>
           <w:rFonts w:ascii="Times New Roman" w:eastAsia="Calibri" w:hAnsi="Times New Roman" w:cs="Times New Roman"/>
@@ -24517,8 +26659,8 @@
         </w:rPr>
         <w:t>Implementasi</w:t>
       </w:r>
-      <w:bookmarkEnd w:id="48"/>
-      <w:bookmarkEnd w:id="49"/>
+      <w:bookmarkEnd w:id="36"/>
+      <w:bookmarkEnd w:id="37"/>
       <w:proofErr w:type="spellEnd"/>
     </w:p>
     <w:p>
@@ -24623,9 +26765,9 @@
           <w:lang w:val="en-ID"/>
         </w:rPr>
       </w:pPr>
-      <w:bookmarkStart w:id="50" w:name="_qsh70q" w:colFirst="0" w:colLast="0"/>
-      <w:bookmarkStart w:id="51" w:name="_Toc7630599"/>
-      <w:bookmarkEnd w:id="50"/>
+      <w:bookmarkStart w:id="38" w:name="_qsh70q" w:colFirst="0" w:colLast="0"/>
+      <w:bookmarkStart w:id="39" w:name="_Toc7630599"/>
+      <w:bookmarkEnd w:id="38"/>
       <w:r>
         <w:rPr>
           <w:rFonts w:ascii="Times New Roman" w:eastAsia="Calibri" w:hAnsi="Times New Roman" w:cs="Times New Roman"/>
@@ -24636,7 +26778,7 @@
         </w:rPr>
         <w:t>5.2. Daftar Functional Requirement</w:t>
       </w:r>
-      <w:bookmarkEnd w:id="51"/>
+      <w:bookmarkEnd w:id="39"/>
     </w:p>
     <w:p>
       <w:pPr>
@@ -25810,12 +27952,12 @@
           <w:lang w:val="en-ID"/>
         </w:rPr>
       </w:pPr>
-      <w:bookmarkStart w:id="52" w:name="_3as4poj" w:colFirst="0" w:colLast="0"/>
-      <w:bookmarkEnd w:id="52"/>
+      <w:bookmarkStart w:id="40" w:name="_3as4poj" w:colFirst="0" w:colLast="0"/>
+      <w:bookmarkEnd w:id="40"/>
     </w:p>
     <w:sectPr>
-      <w:headerReference w:type="default" r:id="rId23"/>
-      <w:footerReference w:type="default" r:id="rId24"/>
+      <w:headerReference w:type="default" r:id="rId16"/>
+      <w:footerReference w:type="default" r:id="rId17"/>
       <w:pgSz w:w="11907" w:h="16840"/>
       <w:pgMar w:top="1134" w:right="1134" w:bottom="1134" w:left="1701" w:header="720" w:footer="720" w:gutter="0"/>
       <w:pgNumType w:start="1"/>
@@ -26151,7 +28293,7 @@
               <w:sz w:val="16"/>
               <w:szCs w:val="16"/>
             </w:rPr>
-            <w:t>20</w:t>
+            <w:t>18</w:t>
           </w:r>
           <w:r>
             <w:rPr>
@@ -29322,7 +31464,7 @@
 </file>
 
 <file path=customXml/itemProps1.xml><?xml version="1.0" encoding="utf-8"?>
-<ds:datastoreItem xmlns:ds="http://schemas.openxmlformats.org/officeDocument/2006/customXml" ds:itemID="{93586EFA-6388-43C6-9DEE-0DF6CA41DEAF}">
+<ds:datastoreItem xmlns:ds="http://schemas.openxmlformats.org/officeDocument/2006/customXml" ds:itemID="{FF520FBE-8375-4598-A194-4BBEFFA95856}">
   <ds:schemaRefs>
     <ds:schemaRef ds:uri="http://schemas.openxmlformats.org/officeDocument/2006/bibliography"/>
   </ds:schemaRefs>

</xml_diff>